<commit_message>
ideas table and meeting notes
</commit_message>
<xml_diff>
--- a/List of Ideas.docx
+++ b/List of Ideas.docx
@@ -68,79 +68,7 @@
         <w:rPr>
           <w:rFonts w:ascii="Times New Roman" w:hAnsi="Times New Roman" w:cs="Times New Roman"/>
         </w:rPr>
-        <w:t xml:space="preserve">Current findings that </w:t>
-      </w:r>
-      <w:r>
-        <w:rPr>
-          <w:rFonts w:ascii="Times New Roman" w:hAnsi="Times New Roman" w:cs="Times New Roman"/>
-        </w:rPr>
-        <w:t xml:space="preserve">performance of classifier doesn’t improve when context-aware due to small number of context-sensitive </w:t>
-      </w:r>
-      <w:r>
-        <w:rPr>
-          <w:rFonts w:ascii="Times New Roman" w:hAnsi="Times New Roman" w:cs="Times New Roman"/>
-        </w:rPr>
-        <w:t>comments in dataset – use new dataset?</w:t>
-      </w:r>
-      <w:r>
-        <w:rPr>
-          <w:rFonts w:ascii="Times New Roman" w:hAnsi="Times New Roman" w:cs="Times New Roman"/>
-        </w:rPr>
-        <w:t xml:space="preserve"> </w:t>
-      </w:r>
-      <w:r>
-        <w:rPr>
-          <w:rFonts w:ascii="Times New Roman" w:hAnsi="Times New Roman" w:cs="Times New Roman"/>
-        </w:rPr>
-        <w:t>Look at how to efficiently annotate large</w:t>
-      </w:r>
-      <w:r>
-        <w:rPr>
-          <w:rFonts w:ascii="Times New Roman" w:hAnsi="Times New Roman" w:cs="Times New Roman"/>
-        </w:rPr>
-        <w:t>r</w:t>
-      </w:r>
-      <w:r>
-        <w:rPr>
-          <w:rFonts w:ascii="Times New Roman" w:hAnsi="Times New Roman" w:cs="Times New Roman"/>
-        </w:rPr>
-        <w:t xml:space="preserve"> corpora of comments in context</w:t>
-      </w:r>
-      <w:r>
-        <w:rPr>
-          <w:rFonts w:ascii="Times New Roman" w:hAnsi="Times New Roman" w:cs="Times New Roman"/>
-        </w:rPr>
-        <w:t>?</w:t>
-      </w:r>
-      <w:r>
-        <w:rPr>
-          <w:rFonts w:ascii="Times New Roman" w:hAnsi="Times New Roman" w:cs="Times New Roman"/>
-        </w:rPr>
-        <w:t xml:space="preserve"> See if can find additional context beyond title/parent comment</w:t>
-      </w:r>
-      <w:r>
-        <w:rPr>
-          <w:rFonts w:ascii="Times New Roman" w:hAnsi="Times New Roman" w:cs="Times New Roman"/>
-        </w:rPr>
-        <w:t>?</w:t>
-      </w:r>
-      <w:r>
-        <w:rPr>
-          <w:rFonts w:ascii="Times New Roman" w:hAnsi="Times New Roman" w:cs="Times New Roman"/>
-        </w:rPr>
-        <w:t xml:space="preserve"> – comments randomly sampled – look into particular topic/tones</w:t>
-      </w:r>
-      <w:r>
-        <w:rPr>
-          <w:rFonts w:ascii="Times New Roman" w:hAnsi="Times New Roman" w:cs="Times New Roman"/>
-        </w:rPr>
-        <w:t>/frequently target communities</w:t>
-      </w:r>
-      <w:r>
-        <w:rPr>
-          <w:rFonts w:ascii="Times New Roman" w:hAnsi="Times New Roman" w:cs="Times New Roman"/>
-        </w:rPr>
-        <w:t>?</w:t>
+        <w:t>Current findings that performance of classifier doesn’t improve when context-aware due to small number of context-sensitive comments in dataset – use new dataset? Look at how to efficiently annotate larger corpora of comments in context? See if can find additional context beyond title/parent comment? – comments randomly sampled – look into particular topic/tones/frequently target communities?</w:t>
       </w:r>
     </w:p>
     <w:p>
@@ -176,13 +104,7 @@
         <w:rPr>
           <w:rFonts w:ascii="Times New Roman" w:hAnsi="Times New Roman" w:cs="Times New Roman"/>
         </w:rPr>
-        <w:t xml:space="preserve">Developing full taxonomy of different </w:t>
-      </w:r>
-      <w:r>
-        <w:rPr>
-          <w:rFonts w:ascii="Times New Roman" w:hAnsi="Times New Roman" w:cs="Times New Roman"/>
-        </w:rPr>
-        <w:t>possible biases + systematic approach for metrics used in diagnosis</w:t>
+        <w:t>Developing full taxonomy of different possible biases + systematic approach for metrics used in diagnosis</w:t>
       </w:r>
     </w:p>
     <w:p>
@@ -200,31 +122,7 @@
         <w:rPr>
           <w:rFonts w:ascii="Times New Roman" w:hAnsi="Times New Roman" w:cs="Times New Roman"/>
         </w:rPr>
-        <w:t>Investigating how relationships between annotators (demographics</w:t>
-      </w:r>
-      <w:r>
-        <w:rPr>
-          <w:rFonts w:ascii="Times New Roman" w:hAnsi="Times New Roman" w:cs="Times New Roman"/>
-        </w:rPr>
-        <w:t>/ if agreed with comment</w:t>
-      </w:r>
-      <w:r>
-        <w:rPr>
-          <w:rFonts w:ascii="Times New Roman" w:hAnsi="Times New Roman" w:cs="Times New Roman"/>
-        </w:rPr>
-        <w:t>) /way annotated (multiple questions</w:t>
-      </w:r>
-      <w:r>
-        <w:rPr>
-          <w:rFonts w:ascii="Times New Roman" w:hAnsi="Times New Roman" w:cs="Times New Roman"/>
-        </w:rPr>
-        <w:t xml:space="preserve">/asked independently) affects the annotations and </w:t>
-      </w:r>
-      <w:r>
-        <w:rPr>
-          <w:rFonts w:ascii="Times New Roman" w:hAnsi="Times New Roman" w:cs="Times New Roman"/>
-        </w:rPr>
-        <w:t>classification results</w:t>
+        <w:t>Investigating how relationships between annotators (demographics/ if agreed with comment) /way annotated (multiple questions/asked independently) affects the annotations and classification results</w:t>
       </w:r>
     </w:p>
     <w:p>
@@ -242,19 +140,7 @@
         <w:rPr>
           <w:rFonts w:ascii="Times New Roman" w:hAnsi="Times New Roman" w:cs="Times New Roman"/>
         </w:rPr>
-        <w:t>Whether some terms</w:t>
-      </w:r>
-      <w:r>
-        <w:rPr>
-          <w:rFonts w:ascii="Times New Roman" w:hAnsi="Times New Roman" w:cs="Times New Roman"/>
-        </w:rPr>
-        <w:t xml:space="preserve"> are predictive of constructive comments / how the context of a conversation affects the </w:t>
-      </w:r>
-      <w:r>
-        <w:rPr>
-          <w:rFonts w:ascii="Times New Roman" w:hAnsi="Times New Roman" w:cs="Times New Roman"/>
-        </w:rPr>
-        <w:t xml:space="preserve">constructiveness </w:t>
+        <w:t xml:space="preserve">Whether some terms are predictive of constructive comments / how the context of a conversation affects the constructiveness </w:t>
       </w:r>
     </w:p>
     <w:p>
@@ -272,19 +158,7 @@
         <w:rPr>
           <w:rFonts w:ascii="Times New Roman" w:hAnsi="Times New Roman" w:cs="Times New Roman"/>
         </w:rPr>
-        <w:t>Modelling cont</w:t>
-      </w:r>
-      <w:r>
-        <w:rPr>
-          <w:rFonts w:ascii="Times New Roman" w:hAnsi="Times New Roman" w:cs="Times New Roman"/>
-        </w:rPr>
-        <w:t>ributions to discussions other than constructiveness – diverse points of view</w:t>
-      </w:r>
-      <w:r>
-        <w:rPr>
-          <w:rFonts w:ascii="Times New Roman" w:hAnsi="Times New Roman" w:cs="Times New Roman"/>
-        </w:rPr>
-        <w:t xml:space="preserve"> / healthy levels of disagreement</w:t>
+        <w:t>Modelling contributions to discussions other than constructiveness – diverse points of view / healthy levels of disagreement</w:t>
       </w:r>
     </w:p>
     <w:p>
@@ -302,25 +176,7 @@
         <w:rPr>
           <w:rFonts w:ascii="Times New Roman" w:hAnsi="Times New Roman" w:cs="Times New Roman"/>
         </w:rPr>
-        <w:t xml:space="preserve">Impact of personal attacks/toxic comments on </w:t>
-      </w:r>
-      <w:r>
-        <w:rPr>
-          <w:rFonts w:ascii="Times New Roman" w:hAnsi="Times New Roman" w:cs="Times New Roman"/>
-        </w:rPr>
-        <w:t xml:space="preserve">target </w:t>
-      </w:r>
-      <w:r>
-        <w:rPr>
-          <w:rFonts w:ascii="Times New Roman" w:hAnsi="Times New Roman" w:cs="Times New Roman"/>
-        </w:rPr>
-        <w:t>user’s future co</w:t>
-      </w:r>
-      <w:r>
-        <w:rPr>
-          <w:rFonts w:ascii="Times New Roman" w:hAnsi="Times New Roman" w:cs="Times New Roman"/>
-        </w:rPr>
-        <w:t>ntributions?</w:t>
+        <w:t>Impact of personal attacks/toxic comments on target user’s future contributions?</w:t>
       </w:r>
     </w:p>
     <w:p>
@@ -341,6 +197,2321 @@
         <w:t>Based on conversation, predict likelihood of next comment being an attack</w:t>
       </w:r>
     </w:p>
+    <w:p>
+      <w:pPr>
+        <w:pStyle w:val="NoSpacing"/>
+        <w:rPr>
+          <w:rFonts w:ascii="Times New Roman" w:hAnsi="Times New Roman" w:cs="Times New Roman"/>
+        </w:rPr>
+      </w:pPr>
+    </w:p>
+    <w:tbl>
+      <w:tblPr>
+        <w:tblStyle w:val="TableGrid"/>
+        <w:tblW w:w="0" w:type="auto"/>
+        <w:tblLook w:val="04A0" w:firstRow="1" w:lastRow="0" w:firstColumn="1" w:lastColumn="0" w:noHBand="0" w:noVBand="1"/>
+      </w:tblPr>
+      <w:tblGrid>
+        <w:gridCol w:w="3114"/>
+        <w:gridCol w:w="5902"/>
+      </w:tblGrid>
+      <w:tr>
+        <w:tc>
+          <w:tcPr>
+            <w:tcW w:w="3114" w:type="dxa"/>
+          </w:tcPr>
+          <w:p>
+            <w:pPr>
+              <w:pStyle w:val="NoSpacing"/>
+              <w:rPr>
+                <w:rFonts w:ascii="Times New Roman" w:hAnsi="Times New Roman" w:cs="Times New Roman"/>
+                <w:b/>
+                <w:bCs/>
+              </w:rPr>
+            </w:pPr>
+            <w:r>
+              <w:rPr>
+                <w:rFonts w:ascii="Times New Roman" w:hAnsi="Times New Roman" w:cs="Times New Roman"/>
+                <w:b/>
+                <w:bCs/>
+              </w:rPr>
+              <w:t>Idea</w:t>
+            </w:r>
+          </w:p>
+        </w:tc>
+        <w:tc>
+          <w:tcPr>
+            <w:tcW w:w="5902" w:type="dxa"/>
+          </w:tcPr>
+          <w:p>
+            <w:pPr>
+              <w:pStyle w:val="NoSpacing"/>
+              <w:rPr>
+                <w:rFonts w:ascii="Times New Roman" w:hAnsi="Times New Roman" w:cs="Times New Roman"/>
+                <w:b/>
+                <w:bCs/>
+              </w:rPr>
+            </w:pPr>
+            <w:r>
+              <w:rPr>
+                <w:rFonts w:ascii="Times New Roman" w:hAnsi="Times New Roman" w:cs="Times New Roman"/>
+                <w:b/>
+                <w:bCs/>
+              </w:rPr>
+              <w:t>Feasibility</w:t>
+            </w:r>
+          </w:p>
+        </w:tc>
+      </w:tr>
+      <w:tr>
+        <w:tc>
+          <w:tcPr>
+            <w:tcW w:w="3114" w:type="dxa"/>
+          </w:tcPr>
+          <w:p>
+            <w:pPr>
+              <w:pStyle w:val="NoSpacing"/>
+              <w:rPr>
+                <w:rFonts w:ascii="Times New Roman" w:hAnsi="Times New Roman" w:cs="Times New Roman"/>
+              </w:rPr>
+            </w:pPr>
+            <w:r>
+              <w:rPr>
+                <w:rFonts w:ascii="Times New Roman" w:hAnsi="Times New Roman" w:cs="Times New Roman"/>
+              </w:rPr>
+              <w:t>How does masking offensive words affect the classification decision (with/without context)? Investigate which classifiers can use rest of comment/context to predict toxicity</w:t>
+            </w:r>
+          </w:p>
+        </w:tc>
+        <w:tc>
+          <w:tcPr>
+            <w:tcW w:w="5902" w:type="dxa"/>
+          </w:tcPr>
+          <w:p>
+            <w:pPr>
+              <w:pStyle w:val="NoSpacing"/>
+              <w:rPr>
+                <w:rFonts w:ascii="Times New Roman" w:hAnsi="Times New Roman" w:cs="Times New Roman"/>
+              </w:rPr>
+            </w:pPr>
+            <w:r>
+              <w:rPr>
+                <w:rFonts w:ascii="Times New Roman" w:hAnsi="Times New Roman" w:cs="Times New Roman"/>
+                <w:b/>
+                <w:bCs/>
+              </w:rPr>
+              <w:t>Datasets:</w:t>
+            </w:r>
+            <w:r>
+              <w:rPr>
+                <w:rFonts w:ascii="Times New Roman" w:hAnsi="Times New Roman" w:cs="Times New Roman"/>
+              </w:rPr>
+              <w:t xml:space="preserve"> </w:t>
+            </w:r>
+            <w:r>
+              <w:rPr>
+                <w:rFonts w:ascii="Times New Roman" w:hAnsi="Times New Roman" w:cs="Times New Roman"/>
+              </w:rPr>
+              <w:t>Toxicity Detection w/ and w/o context, Synthetic Test Set, CCTK, Wikipedia Machine Annotations of Talk Pages, Davidson et al. (2017), OLID, FDCL18</w:t>
+            </w:r>
+          </w:p>
+          <w:p>
+            <w:pPr>
+              <w:pStyle w:val="NoSpacing"/>
+              <w:rPr>
+                <w:rFonts w:ascii="Times New Roman" w:hAnsi="Times New Roman" w:cs="Times New Roman"/>
+              </w:rPr>
+            </w:pPr>
+            <w:r>
+              <w:rPr>
+                <w:rFonts w:ascii="Times New Roman" w:hAnsi="Times New Roman" w:cs="Times New Roman"/>
+                <w:b/>
+                <w:bCs/>
+              </w:rPr>
+              <w:t>Current Research:</w:t>
+            </w:r>
+            <w:r>
+              <w:rPr>
+                <w:rFonts w:ascii="Times New Roman" w:hAnsi="Times New Roman" w:cs="Times New Roman"/>
+              </w:rPr>
+              <w:t xml:space="preserve"> Some of above datasets collected comments containing specific hateful words, Paper 1 looked at role of context in classification decisions, some papers look at how users mask offensive language to evade detection (without looking at context) and words semantically related to offensive words: </w:t>
+            </w:r>
+            <w:hyperlink r:id="rId5" w:history="1">
+              <w:r>
+                <w:rPr>
+                  <w:rStyle w:val="Hyperlink"/>
+                  <w:rFonts w:ascii="Times New Roman" w:hAnsi="Times New Roman" w:cs="Times New Roman"/>
+                </w:rPr>
+                <w:t>https://dl.acm.org/doi/abs/10.1145/3243082.3243111</w:t>
+              </w:r>
+            </w:hyperlink>
+          </w:p>
+          <w:p>
+            <w:pPr>
+              <w:pStyle w:val="NoSpacing"/>
+              <w:rPr>
+                <w:rFonts w:ascii="Times New Roman" w:hAnsi="Times New Roman" w:cs="Times New Roman"/>
+              </w:rPr>
+            </w:pPr>
+            <w:hyperlink r:id="rId6" w:history="1">
+              <w:r>
+                <w:rPr>
+                  <w:rStyle w:val="Hyperlink"/>
+                  <w:rFonts w:ascii="Times New Roman" w:hAnsi="Times New Roman" w:cs="Times New Roman"/>
+                </w:rPr>
+                <w:t>https://www.aclweb.org/anthology/W12-2103.pdf</w:t>
+              </w:r>
+            </w:hyperlink>
+          </w:p>
+          <w:p>
+            <w:pPr>
+              <w:pStyle w:val="NoSpacing"/>
+              <w:rPr>
+                <w:rFonts w:ascii="Times New Roman" w:hAnsi="Times New Roman" w:cs="Times New Roman"/>
+              </w:rPr>
+            </w:pPr>
+            <w:r>
+              <w:rPr>
+                <w:rFonts w:ascii="Times New Roman" w:hAnsi="Times New Roman" w:cs="Times New Roman"/>
+                <w:b/>
+                <w:bCs/>
+              </w:rPr>
+              <w:t xml:space="preserve">Pros: </w:t>
+            </w:r>
+            <w:r>
+              <w:rPr>
+                <w:rFonts w:ascii="Times New Roman" w:hAnsi="Times New Roman" w:cs="Times New Roman"/>
+              </w:rPr>
+              <w:t>Have large twitter and Wikipedia datasets filled with offensive comments, some with context; question has not been looked at before with the angle of removing words but adding context</w:t>
+            </w:r>
+          </w:p>
+          <w:p>
+            <w:pPr>
+              <w:pStyle w:val="NoSpacing"/>
+              <w:rPr>
+                <w:rFonts w:ascii="Times New Roman" w:hAnsi="Times New Roman" w:cs="Times New Roman"/>
+              </w:rPr>
+            </w:pPr>
+            <w:r>
+              <w:rPr>
+                <w:rFonts w:ascii="Times New Roman" w:hAnsi="Times New Roman" w:cs="Times New Roman"/>
+                <w:b/>
+                <w:bCs/>
+              </w:rPr>
+              <w:t>Cons:</w:t>
+            </w:r>
+            <w:r>
+              <w:rPr>
+                <w:rFonts w:ascii="Times New Roman" w:hAnsi="Times New Roman" w:cs="Times New Roman"/>
+                <w:b/>
+                <w:bCs/>
+              </w:rPr>
+              <w:t xml:space="preserve"> </w:t>
+            </w:r>
+            <w:r>
+              <w:rPr>
+                <w:rFonts w:ascii="Times New Roman" w:hAnsi="Times New Roman" w:cs="Times New Roman"/>
+              </w:rPr>
+              <w:t>Not hugely novel, not many comments have context in datasets so that angle could lead nowhere</w:t>
+            </w:r>
+          </w:p>
+          <w:p>
+            <w:pPr>
+              <w:pStyle w:val="NoSpacing"/>
+              <w:rPr>
+                <w:rFonts w:ascii="Times New Roman" w:hAnsi="Times New Roman" w:cs="Times New Roman"/>
+              </w:rPr>
+            </w:pPr>
+            <w:r>
+              <w:rPr>
+                <w:rFonts w:ascii="Times New Roman" w:hAnsi="Times New Roman" w:cs="Times New Roman"/>
+                <w:b/>
+                <w:bCs/>
+              </w:rPr>
+              <w:t>Score:</w:t>
+            </w:r>
+            <w:r>
+              <w:rPr>
+                <w:rFonts w:ascii="Times New Roman" w:hAnsi="Times New Roman" w:cs="Times New Roman"/>
+              </w:rPr>
+              <w:t xml:space="preserve"> </w:t>
+            </w:r>
+            <w:r>
+              <w:rPr>
+                <w:rFonts w:ascii="Times New Roman" w:hAnsi="Times New Roman" w:cs="Times New Roman"/>
+                <w:b/>
+                <w:bCs/>
+              </w:rPr>
+              <w:t>5</w:t>
+            </w:r>
+            <w:r>
+              <w:rPr>
+                <w:rFonts w:ascii="Times New Roman" w:hAnsi="Times New Roman" w:cs="Times New Roman"/>
+                <w:b/>
+                <w:bCs/>
+              </w:rPr>
+              <w:t>/10</w:t>
+            </w:r>
+          </w:p>
+          <w:p>
+            <w:pPr>
+              <w:pStyle w:val="NoSpacing"/>
+              <w:rPr>
+                <w:rFonts w:ascii="Times New Roman" w:hAnsi="Times New Roman" w:cs="Times New Roman"/>
+              </w:rPr>
+            </w:pPr>
+            <w:r>
+              <w:rPr>
+                <w:rFonts w:ascii="Times New Roman" w:hAnsi="Times New Roman" w:cs="Times New Roman"/>
+                <w:b/>
+                <w:bCs/>
+              </w:rPr>
+              <w:t>Improve:</w:t>
+            </w:r>
+            <w:r>
+              <w:rPr>
+                <w:rFonts w:ascii="Times New Roman" w:hAnsi="Times New Roman" w:cs="Times New Roman"/>
+              </w:rPr>
+              <w:t xml:space="preserve"> Try to make as different to previous work as possible, ensure context can be used effectively</w:t>
+            </w:r>
+          </w:p>
+        </w:tc>
+      </w:tr>
+      <w:tr>
+        <w:tc>
+          <w:tcPr>
+            <w:tcW w:w="3114" w:type="dxa"/>
+          </w:tcPr>
+          <w:p>
+            <w:pPr>
+              <w:pStyle w:val="NoSpacing"/>
+              <w:rPr>
+                <w:rFonts w:ascii="Times New Roman" w:hAnsi="Times New Roman" w:cs="Times New Roman"/>
+              </w:rPr>
+            </w:pPr>
+            <w:r>
+              <w:rPr>
+                <w:rFonts w:ascii="Times New Roman" w:hAnsi="Times New Roman" w:cs="Times New Roman"/>
+              </w:rPr>
+              <w:t>How effectively can an annotator recognise whether the target/speaker belongs to a particular identity and how does that change their classification decision?</w:t>
+            </w:r>
+          </w:p>
+        </w:tc>
+        <w:tc>
+          <w:tcPr>
+            <w:tcW w:w="5902" w:type="dxa"/>
+          </w:tcPr>
+          <w:p>
+            <w:pPr>
+              <w:pStyle w:val="NoSpacing"/>
+              <w:rPr>
+                <w:rFonts w:ascii="Times New Roman" w:hAnsi="Times New Roman" w:cs="Times New Roman"/>
+              </w:rPr>
+            </w:pPr>
+            <w:r>
+              <w:rPr>
+                <w:rFonts w:ascii="Times New Roman" w:hAnsi="Times New Roman" w:cs="Times New Roman"/>
+                <w:b/>
+                <w:bCs/>
+              </w:rPr>
+              <w:t>Datasets:</w:t>
+            </w:r>
+            <w:r>
+              <w:rPr>
+                <w:rFonts w:ascii="Times New Roman" w:hAnsi="Times New Roman" w:cs="Times New Roman"/>
+              </w:rPr>
+              <w:t xml:space="preserve"> CCTK, </w:t>
+            </w:r>
+            <w:r>
+              <w:rPr>
+                <w:rFonts w:ascii="Times New Roman" w:hAnsi="Times New Roman" w:cs="Times New Roman"/>
+                <w:color w:val="24292E"/>
+                <w:shd w:val="clear" w:color="auto" w:fill="FFFFFF"/>
+              </w:rPr>
+              <w:t>Aggression-annotated Corpus of Hindi-English Code-mixed Data, OLID, SOLID, Demographic 16</w:t>
+            </w:r>
+          </w:p>
+          <w:p>
+            <w:pPr>
+              <w:pStyle w:val="NoSpacing"/>
+              <w:rPr>
+                <w:rFonts w:ascii="Times New Roman" w:hAnsi="Times New Roman" w:cs="Times New Roman"/>
+              </w:rPr>
+            </w:pPr>
+            <w:r>
+              <w:rPr>
+                <w:rFonts w:ascii="Times New Roman" w:hAnsi="Times New Roman" w:cs="Times New Roman"/>
+                <w:b/>
+                <w:bCs/>
+              </w:rPr>
+              <w:t>Current Research:</w:t>
+            </w:r>
+            <w:r>
+              <w:rPr>
+                <w:rFonts w:ascii="Times New Roman" w:hAnsi="Times New Roman" w:cs="Times New Roman"/>
+                <w:b/>
+                <w:bCs/>
+              </w:rPr>
+              <w:t xml:space="preserve"> </w:t>
+            </w:r>
+            <w:r>
+              <w:rPr>
+                <w:rFonts w:ascii="Times New Roman" w:hAnsi="Times New Roman" w:cs="Times New Roman"/>
+              </w:rPr>
+              <w:t>below examines difference in annotations when annotator is aware of race of author</w:t>
+            </w:r>
+          </w:p>
+          <w:p>
+            <w:pPr>
+              <w:pStyle w:val="NoSpacing"/>
+              <w:rPr>
+                <w:rFonts w:ascii="Times New Roman" w:hAnsi="Times New Roman" w:cs="Times New Roman"/>
+              </w:rPr>
+            </w:pPr>
+            <w:hyperlink r:id="rId7" w:history="1">
+              <w:r>
+                <w:rPr>
+                  <w:rStyle w:val="Hyperlink"/>
+                  <w:rFonts w:ascii="Times New Roman" w:hAnsi="Times New Roman" w:cs="Times New Roman"/>
+                </w:rPr>
+                <w:t>https://homes.cs.washington.edu/~skgabrie/sap2019risk.pdf</w:t>
+              </w:r>
+            </w:hyperlink>
+          </w:p>
+          <w:p>
+            <w:pPr>
+              <w:pStyle w:val="NoSpacing"/>
+              <w:rPr>
+                <w:rFonts w:ascii="Times New Roman" w:hAnsi="Times New Roman" w:cs="Times New Roman"/>
+              </w:rPr>
+            </w:pPr>
+            <w:r>
+              <w:rPr>
+                <w:rFonts w:ascii="Times New Roman" w:hAnsi="Times New Roman" w:cs="Times New Roman"/>
+                <w:b/>
+                <w:bCs/>
+              </w:rPr>
+              <w:t>Pros:</w:t>
+            </w:r>
+            <w:r>
+              <w:rPr>
+                <w:rFonts w:ascii="Times New Roman" w:hAnsi="Times New Roman" w:cs="Times New Roman"/>
+                <w:b/>
+                <w:bCs/>
+              </w:rPr>
+              <w:t xml:space="preserve"> </w:t>
+            </w:r>
+            <w:r>
+              <w:rPr>
+                <w:rFonts w:ascii="Times New Roman" w:hAnsi="Times New Roman" w:cs="Times New Roman"/>
+              </w:rPr>
+              <w:t>Interesting and novel take on annotator bias</w:t>
+            </w:r>
+          </w:p>
+          <w:p>
+            <w:pPr>
+              <w:pStyle w:val="NoSpacing"/>
+              <w:rPr>
+                <w:rFonts w:ascii="Times New Roman" w:hAnsi="Times New Roman" w:cs="Times New Roman"/>
+              </w:rPr>
+            </w:pPr>
+            <w:r>
+              <w:rPr>
+                <w:rFonts w:ascii="Times New Roman" w:hAnsi="Times New Roman" w:cs="Times New Roman"/>
+                <w:b/>
+                <w:bCs/>
+              </w:rPr>
+              <w:t>Cons:</w:t>
+            </w:r>
+            <w:r>
+              <w:rPr>
+                <w:rFonts w:ascii="Times New Roman" w:hAnsi="Times New Roman" w:cs="Times New Roman"/>
+                <w:b/>
+                <w:bCs/>
+              </w:rPr>
+              <w:t xml:space="preserve"> </w:t>
+            </w:r>
+            <w:r>
+              <w:rPr>
+                <w:rFonts w:ascii="Times New Roman" w:hAnsi="Times New Roman" w:cs="Times New Roman"/>
+              </w:rPr>
+              <w:t>Some datasets contain some target identities (would need to confirm if annotations correct/what identities missed) – only 1 looks at likely speaker identity but not annotated; would need to get annotators to annotate data</w:t>
+            </w:r>
+          </w:p>
+          <w:p>
+            <w:pPr>
+              <w:pStyle w:val="NoSpacing"/>
+              <w:rPr>
+                <w:rFonts w:ascii="Times New Roman" w:hAnsi="Times New Roman" w:cs="Times New Roman"/>
+                <w:b/>
+                <w:bCs/>
+              </w:rPr>
+            </w:pPr>
+            <w:r>
+              <w:rPr>
+                <w:rFonts w:ascii="Times New Roman" w:hAnsi="Times New Roman" w:cs="Times New Roman"/>
+                <w:b/>
+                <w:bCs/>
+              </w:rPr>
+              <w:t>Score:</w:t>
+            </w:r>
+            <w:r>
+              <w:rPr>
+                <w:rFonts w:ascii="Times New Roman" w:hAnsi="Times New Roman" w:cs="Times New Roman"/>
+                <w:b/>
+                <w:bCs/>
+              </w:rPr>
+              <w:t xml:space="preserve"> 2/10</w:t>
+            </w:r>
+          </w:p>
+          <w:p>
+            <w:pPr>
+              <w:pStyle w:val="NoSpacing"/>
+              <w:rPr>
+                <w:rFonts w:ascii="Times New Roman" w:hAnsi="Times New Roman" w:cs="Times New Roman"/>
+              </w:rPr>
+            </w:pPr>
+            <w:r>
+              <w:rPr>
+                <w:rFonts w:ascii="Times New Roman" w:hAnsi="Times New Roman" w:cs="Times New Roman"/>
+                <w:b/>
+                <w:bCs/>
+              </w:rPr>
+              <w:lastRenderedPageBreak/>
+              <w:t>Improve:</w:t>
+            </w:r>
+            <w:r>
+              <w:rPr>
+                <w:rFonts w:ascii="Times New Roman" w:hAnsi="Times New Roman" w:cs="Times New Roman"/>
+                <w:b/>
+                <w:bCs/>
+              </w:rPr>
+              <w:t xml:space="preserve"> </w:t>
+            </w:r>
+            <w:r>
+              <w:rPr>
+                <w:rFonts w:ascii="Times New Roman" w:hAnsi="Times New Roman" w:cs="Times New Roman"/>
+              </w:rPr>
+              <w:t>Need dataset asking for annotators impression of target/author identities + correct identities– ask some to factor in, others not to</w:t>
+            </w:r>
+          </w:p>
+        </w:tc>
+      </w:tr>
+      <w:tr>
+        <w:tc>
+          <w:tcPr>
+            <w:tcW w:w="3114" w:type="dxa"/>
+          </w:tcPr>
+          <w:p>
+            <w:pPr>
+              <w:pStyle w:val="NoSpacing"/>
+              <w:rPr>
+                <w:rFonts w:ascii="Times New Roman" w:hAnsi="Times New Roman" w:cs="Times New Roman"/>
+              </w:rPr>
+            </w:pPr>
+            <w:r>
+              <w:rPr>
+                <w:rFonts w:ascii="Times New Roman" w:hAnsi="Times New Roman" w:cs="Times New Roman"/>
+              </w:rPr>
+              <w:lastRenderedPageBreak/>
+              <w:t>Investigate all biases in large datasets and which metrics can be used to best identify them/how to correct them/which classifiers more robust to bias</w:t>
+            </w:r>
+          </w:p>
+        </w:tc>
+        <w:tc>
+          <w:tcPr>
+            <w:tcW w:w="5902" w:type="dxa"/>
+          </w:tcPr>
+          <w:p>
+            <w:pPr>
+              <w:pStyle w:val="NoSpacing"/>
+            </w:pPr>
+            <w:r>
+              <w:rPr>
+                <w:rFonts w:ascii="Times New Roman" w:hAnsi="Times New Roman" w:cs="Times New Roman"/>
+                <w:b/>
+                <w:bCs/>
+              </w:rPr>
+              <w:t>Datasets:</w:t>
+            </w:r>
+            <w:r>
+              <w:rPr>
+                <w:rFonts w:ascii="Times New Roman" w:hAnsi="Times New Roman" w:cs="Times New Roman"/>
+                <w:color w:val="000000"/>
+                <w:shd w:val="clear" w:color="auto" w:fill="FFFFFF"/>
+              </w:rPr>
+              <w:t xml:space="preserve"> CCTK, </w:t>
+            </w:r>
+            <w:r>
+              <w:rPr>
+                <w:rFonts w:ascii="Times New Roman" w:hAnsi="Times New Roman" w:cs="Times New Roman"/>
+              </w:rPr>
+              <w:t>Wikipedia Toxicity Kaggle, Wikipedia Machine Annotations of Talk Pages</w:t>
+            </w:r>
+            <w:r>
+              <w:rPr>
+                <w:rFonts w:ascii="Times New Roman" w:hAnsi="Times New Roman" w:cs="Times New Roman"/>
+              </w:rPr>
+              <w:t xml:space="preserve"> (largest datasets), Synthetic Test Set</w:t>
+            </w:r>
+          </w:p>
+          <w:p>
+            <w:pPr>
+              <w:pStyle w:val="NoSpacing"/>
+              <w:rPr>
+                <w:rStyle w:val="Hyperlink"/>
+                <w:rFonts w:ascii="Times New Roman" w:hAnsi="Times New Roman" w:cs="Times New Roman"/>
+              </w:rPr>
+            </w:pPr>
+            <w:r>
+              <w:rPr>
+                <w:rFonts w:ascii="Times New Roman" w:hAnsi="Times New Roman" w:cs="Times New Roman"/>
+                <w:b/>
+                <w:bCs/>
+              </w:rPr>
+              <w:t>Current Research:</w:t>
+            </w:r>
+            <w:r>
+              <w:rPr>
+                <w:rFonts w:ascii="Times New Roman" w:hAnsi="Times New Roman" w:cs="Times New Roman"/>
+                <w:b/>
+                <w:bCs/>
+              </w:rPr>
+              <w:t xml:space="preserve"> </w:t>
+            </w:r>
+            <w:hyperlink r:id="rId8" w:history="1">
+              <w:r>
+                <w:rPr>
+                  <w:rStyle w:val="Hyperlink"/>
+                  <w:rFonts w:ascii="Times New Roman" w:hAnsi="Times New Roman" w:cs="Times New Roman"/>
+                </w:rPr>
+                <w:t>https://storage.googleapis.com/pub-tools-public-publication-data/pdf/66073ca7ac60ee38e93fc1d173a09cab65f2fef3.pdf</w:t>
+              </w:r>
+            </w:hyperlink>
+            <w:r>
+              <w:rPr>
+                <w:rStyle w:val="Hyperlink"/>
+                <w:rFonts w:ascii="Times New Roman" w:hAnsi="Times New Roman" w:cs="Times New Roman"/>
+              </w:rPr>
+              <w:t xml:space="preserve"> </w:t>
+            </w:r>
+          </w:p>
+          <w:p>
+            <w:pPr>
+              <w:pStyle w:val="NoSpacing"/>
+              <w:rPr>
+                <w:rFonts w:ascii="Times New Roman" w:hAnsi="Times New Roman" w:cs="Times New Roman"/>
+              </w:rPr>
+            </w:pPr>
+            <w:r>
+              <w:rPr>
+                <w:rFonts w:ascii="Times New Roman" w:hAnsi="Times New Roman" w:cs="Times New Roman"/>
+              </w:rPr>
+              <w:t>looked at metrics used to investigate unintended bias</w:t>
+            </w:r>
+          </w:p>
+          <w:p>
+            <w:pPr>
+              <w:pStyle w:val="NoSpacing"/>
+              <w:rPr>
+                <w:rFonts w:ascii="Times New Roman" w:hAnsi="Times New Roman" w:cs="Times New Roman"/>
+              </w:rPr>
+            </w:pPr>
+            <w:hyperlink r:id="rId9" w:history="1">
+              <w:r>
+                <w:rPr>
+                  <w:rStyle w:val="Hyperlink"/>
+                  <w:rFonts w:ascii="Times New Roman" w:hAnsi="Times New Roman" w:cs="Times New Roman"/>
+                </w:rPr>
+                <w:t>https://arxiv.org/abs/1909.09758</w:t>
+              </w:r>
+            </w:hyperlink>
+          </w:p>
+          <w:p>
+            <w:pPr>
+              <w:pStyle w:val="NoSpacing"/>
+              <w:rPr>
+                <w:rFonts w:ascii="Times New Roman" w:hAnsi="Times New Roman" w:cs="Times New Roman"/>
+              </w:rPr>
+            </w:pPr>
+            <w:hyperlink r:id="rId10" w:history="1">
+              <w:r>
+                <w:rPr>
+                  <w:rStyle w:val="Hyperlink"/>
+                  <w:rFonts w:ascii="Times New Roman" w:hAnsi="Times New Roman" w:cs="Times New Roman"/>
+                </w:rPr>
+                <w:t>https://ieeexplore.ieee.org/abstract/document/9087368</w:t>
+              </w:r>
+            </w:hyperlink>
+          </w:p>
+          <w:p>
+            <w:pPr>
+              <w:pStyle w:val="NoSpacing"/>
+              <w:rPr>
+                <w:rFonts w:ascii="Times New Roman" w:hAnsi="Times New Roman" w:cs="Times New Roman"/>
+              </w:rPr>
+            </w:pPr>
+            <w:hyperlink r:id="rId11" w:history="1">
+              <w:r>
+                <w:rPr>
+                  <w:rStyle w:val="Hyperlink"/>
+                  <w:rFonts w:ascii="Times New Roman" w:hAnsi="Times New Roman" w:cs="Times New Roman"/>
+                </w:rPr>
+                <w:t>https://www.aaai.org/ojs/index.php/ICWSM/article/view/7334</w:t>
+              </w:r>
+            </w:hyperlink>
+          </w:p>
+          <w:p>
+            <w:pPr>
+              <w:pStyle w:val="NoSpacing"/>
+              <w:rPr>
+                <w:rFonts w:ascii="Times New Roman" w:hAnsi="Times New Roman" w:cs="Times New Roman"/>
+              </w:rPr>
+            </w:pPr>
+            <w:hyperlink r:id="rId12" w:history="1">
+              <w:r>
+                <w:rPr>
+                  <w:rStyle w:val="Hyperlink"/>
+                  <w:rFonts w:ascii="Times New Roman" w:hAnsi="Times New Roman" w:cs="Times New Roman"/>
+                </w:rPr>
+                <w:t>https://dl.acm.org/doi/abs/10.1145/3278721.3278729</w:t>
+              </w:r>
+            </w:hyperlink>
+          </w:p>
+          <w:p>
+            <w:pPr>
+              <w:pStyle w:val="NoSpacing"/>
+              <w:rPr>
+                <w:rFonts w:ascii="Times New Roman" w:hAnsi="Times New Roman" w:cs="Times New Roman"/>
+              </w:rPr>
+            </w:pPr>
+            <w:hyperlink r:id="rId13" w:history="1">
+              <w:r>
+                <w:rPr>
+                  <w:rStyle w:val="Hyperlink"/>
+                  <w:rFonts w:ascii="Times New Roman" w:hAnsi="Times New Roman" w:cs="Times New Roman"/>
+                </w:rPr>
+                <w:t>http://pure.tudelft.nl/ws/portalfiles/portal/52000511/paper7.pdf</w:t>
+              </w:r>
+            </w:hyperlink>
+          </w:p>
+          <w:p>
+            <w:pPr>
+              <w:pStyle w:val="NoSpacing"/>
+              <w:rPr>
+                <w:rFonts w:ascii="Times New Roman" w:hAnsi="Times New Roman" w:cs="Times New Roman"/>
+              </w:rPr>
+            </w:pPr>
+            <w:hyperlink r:id="rId14" w:history="1">
+              <w:r>
+                <w:rPr>
+                  <w:rStyle w:val="Hyperlink"/>
+                  <w:rFonts w:ascii="Times New Roman" w:hAnsi="Times New Roman" w:cs="Times New Roman"/>
+                </w:rPr>
+                <w:t>https://homes.cs.washington.edu/~skgabrie/sap2019risk.pdf</w:t>
+              </w:r>
+            </w:hyperlink>
+          </w:p>
+          <w:p>
+            <w:pPr>
+              <w:pStyle w:val="NoSpacing"/>
+              <w:rPr>
+                <w:rFonts w:ascii="Times New Roman" w:hAnsi="Times New Roman" w:cs="Times New Roman"/>
+              </w:rPr>
+            </w:pPr>
+            <w:r>
+              <w:rPr>
+                <w:rFonts w:ascii="Times New Roman" w:hAnsi="Times New Roman" w:cs="Times New Roman"/>
+              </w:rPr>
+              <w:t>all look at measuring/mitigating unintended bias (and there are more)</w:t>
+            </w:r>
+          </w:p>
+          <w:p>
+            <w:pPr>
+              <w:pStyle w:val="NoSpacing"/>
+              <w:rPr>
+                <w:rFonts w:ascii="Times New Roman" w:hAnsi="Times New Roman" w:cs="Times New Roman"/>
+              </w:rPr>
+            </w:pPr>
+            <w:r>
+              <w:rPr>
+                <w:rFonts w:ascii="Times New Roman" w:hAnsi="Times New Roman" w:cs="Times New Roman"/>
+                <w:b/>
+                <w:bCs/>
+              </w:rPr>
+              <w:t>Pros:</w:t>
+            </w:r>
+            <w:r>
+              <w:rPr>
+                <w:rFonts w:ascii="Times New Roman" w:hAnsi="Times New Roman" w:cs="Times New Roman"/>
+                <w:b/>
+                <w:bCs/>
+              </w:rPr>
+              <w:t xml:space="preserve"> </w:t>
+            </w:r>
+            <w:r>
+              <w:rPr>
+                <w:rFonts w:ascii="Times New Roman" w:hAnsi="Times New Roman" w:cs="Times New Roman"/>
+              </w:rPr>
+              <w:t>Can thoroughly evaluate large datasets for different types of bias and produce analysis of how to avoid it for future publications</w:t>
+            </w:r>
+          </w:p>
+          <w:p>
+            <w:pPr>
+              <w:pStyle w:val="NoSpacing"/>
+              <w:rPr>
+                <w:rFonts w:ascii="Times New Roman" w:hAnsi="Times New Roman" w:cs="Times New Roman"/>
+              </w:rPr>
+            </w:pPr>
+            <w:r>
+              <w:rPr>
+                <w:rFonts w:ascii="Times New Roman" w:hAnsi="Times New Roman" w:cs="Times New Roman"/>
+                <w:b/>
+                <w:bCs/>
+              </w:rPr>
+              <w:t>Cons:</w:t>
+            </w:r>
+            <w:r>
+              <w:rPr>
+                <w:rFonts w:ascii="Times New Roman" w:hAnsi="Times New Roman" w:cs="Times New Roman"/>
+                <w:b/>
+                <w:bCs/>
+              </w:rPr>
+              <w:t xml:space="preserve"> </w:t>
+            </w:r>
+            <w:r>
+              <w:rPr>
+                <w:rFonts w:ascii="Times New Roman" w:hAnsi="Times New Roman" w:cs="Times New Roman"/>
+              </w:rPr>
+              <w:t>Already fairly widely researched, might be hard to do something new, need to have identities of subgroups</w:t>
+            </w:r>
+          </w:p>
+          <w:p>
+            <w:pPr>
+              <w:pStyle w:val="NoSpacing"/>
+              <w:rPr>
+                <w:rFonts w:ascii="Times New Roman" w:hAnsi="Times New Roman" w:cs="Times New Roman"/>
+              </w:rPr>
+            </w:pPr>
+            <w:r>
+              <w:rPr>
+                <w:rFonts w:ascii="Times New Roman" w:hAnsi="Times New Roman" w:cs="Times New Roman"/>
+                <w:b/>
+                <w:bCs/>
+              </w:rPr>
+              <w:t>Score:</w:t>
+            </w:r>
+            <w:r>
+              <w:rPr>
+                <w:rFonts w:ascii="Times New Roman" w:hAnsi="Times New Roman" w:cs="Times New Roman"/>
+                <w:b/>
+                <w:bCs/>
+              </w:rPr>
+              <w:t xml:space="preserve"> 4</w:t>
+            </w:r>
+            <w:r>
+              <w:rPr>
+                <w:rFonts w:ascii="Times New Roman" w:hAnsi="Times New Roman" w:cs="Times New Roman"/>
+                <w:b/>
+                <w:bCs/>
+              </w:rPr>
+              <w:t>/10</w:t>
+            </w:r>
+          </w:p>
+          <w:p>
+            <w:pPr>
+              <w:pStyle w:val="NoSpacing"/>
+              <w:rPr>
+                <w:rFonts w:ascii="Times New Roman" w:hAnsi="Times New Roman" w:cs="Times New Roman"/>
+              </w:rPr>
+            </w:pPr>
+            <w:r>
+              <w:rPr>
+                <w:rFonts w:ascii="Times New Roman" w:hAnsi="Times New Roman" w:cs="Times New Roman"/>
+                <w:b/>
+                <w:bCs/>
+              </w:rPr>
+              <w:t>Improve:</w:t>
+            </w:r>
+            <w:r>
+              <w:rPr>
+                <w:rFonts w:ascii="Times New Roman" w:hAnsi="Times New Roman" w:cs="Times New Roman"/>
+                <w:b/>
+                <w:bCs/>
+              </w:rPr>
+              <w:t xml:space="preserve"> </w:t>
+            </w:r>
+            <w:r>
+              <w:rPr>
+                <w:rFonts w:ascii="Times New Roman" w:hAnsi="Times New Roman" w:cs="Times New Roman"/>
+              </w:rPr>
+              <w:t>Find new angle on bias</w:t>
+            </w:r>
+          </w:p>
+        </w:tc>
+      </w:tr>
+      <w:tr>
+        <w:tc>
+          <w:tcPr>
+            <w:tcW w:w="3114" w:type="dxa"/>
+          </w:tcPr>
+          <w:p>
+            <w:pPr>
+              <w:pStyle w:val="NoSpacing"/>
+              <w:rPr>
+                <w:rFonts w:ascii="Times New Roman" w:hAnsi="Times New Roman" w:cs="Times New Roman"/>
+              </w:rPr>
+            </w:pPr>
+            <w:r>
+              <w:rPr>
+                <w:rFonts w:ascii="Times New Roman" w:hAnsi="Times New Roman" w:cs="Times New Roman"/>
+              </w:rPr>
+              <w:t>How do the demographics of the annotators affect the annotations and classification results?</w:t>
+            </w:r>
+            <w:r>
+              <w:rPr>
+                <w:rFonts w:ascii="Times New Roman" w:hAnsi="Times New Roman" w:cs="Times New Roman"/>
+              </w:rPr>
+              <w:t xml:space="preserve"> (</w:t>
+            </w:r>
+            <w:r>
+              <w:rPr>
+                <w:rFonts w:ascii="Times New Roman" w:hAnsi="Times New Roman" w:cs="Times New Roman"/>
+              </w:rPr>
+              <w:t>could try to find toxic comments containing “she” or other words related to women and see if toxicity scores given by women higher, same for xenophobia and English not first language</w:t>
+            </w:r>
+            <w:r>
+              <w:rPr>
+                <w:rFonts w:ascii="Times New Roman" w:hAnsi="Times New Roman" w:cs="Times New Roman"/>
+              </w:rPr>
+              <w:t xml:space="preserve">/education </w:t>
+            </w:r>
+            <w:r>
+              <w:rPr>
+                <w:rFonts w:ascii="Times New Roman" w:hAnsi="Times New Roman" w:cs="Times New Roman"/>
+              </w:rPr>
+              <w:t>and ageism and age group? – investigate bias in annotator demographics (mostly middle aged white men?) and see how classification affected when toxic comments annotated by victimised identities</w:t>
+            </w:r>
+            <w:r>
+              <w:rPr>
+                <w:rFonts w:ascii="Times New Roman" w:hAnsi="Times New Roman" w:cs="Times New Roman"/>
+              </w:rPr>
+              <w:t xml:space="preserve">) – could even </w:t>
+            </w:r>
+            <w:r>
+              <w:rPr>
+                <w:rFonts w:ascii="Times New Roman" w:hAnsi="Times New Roman" w:cs="Times New Roman"/>
+              </w:rPr>
+              <w:t>use a recommender system to predict annotator’s score for new comments given old scores</w:t>
+            </w:r>
+            <w:r>
+              <w:rPr>
+                <w:rFonts w:ascii="Times New Roman" w:hAnsi="Times New Roman" w:cs="Times New Roman"/>
+              </w:rPr>
+              <w:t xml:space="preserve"> by combining with identity-labelled dataset</w:t>
+            </w:r>
+            <w:r>
+              <w:rPr>
+                <w:rFonts w:ascii="Times New Roman" w:hAnsi="Times New Roman" w:cs="Times New Roman"/>
+              </w:rPr>
+              <w:t>?</w:t>
+            </w:r>
+          </w:p>
+        </w:tc>
+        <w:tc>
+          <w:tcPr>
+            <w:tcW w:w="5902" w:type="dxa"/>
+          </w:tcPr>
+          <w:p>
+            <w:pPr>
+              <w:pStyle w:val="NoSpacing"/>
+              <w:rPr>
+                <w:rFonts w:ascii="Times New Roman" w:hAnsi="Times New Roman" w:cs="Times New Roman"/>
+              </w:rPr>
+            </w:pPr>
+            <w:r>
+              <w:rPr>
+                <w:rFonts w:ascii="Times New Roman" w:hAnsi="Times New Roman" w:cs="Times New Roman"/>
+                <w:b/>
+                <w:bCs/>
+              </w:rPr>
+              <w:t>Datasets:</w:t>
+            </w:r>
+            <w:r>
+              <w:rPr>
+                <w:rFonts w:cstheme="minorHAnsi"/>
+                <w:color w:val="000000"/>
+                <w:shd w:val="clear" w:color="auto" w:fill="FFFFFF"/>
+              </w:rPr>
+              <w:t xml:space="preserve"> </w:t>
+            </w:r>
+            <w:r>
+              <w:rPr>
+                <w:rFonts w:ascii="Times New Roman" w:hAnsi="Times New Roman" w:cs="Times New Roman"/>
+                <w:color w:val="000000"/>
+                <w:shd w:val="clear" w:color="auto" w:fill="FFFFFF"/>
+              </w:rPr>
+              <w:t>Wikipedia Abusive Language Data Set</w:t>
+            </w:r>
+            <w:r>
+              <w:rPr>
+                <w:rFonts w:ascii="Times New Roman" w:hAnsi="Times New Roman" w:cs="Times New Roman"/>
+                <w:color w:val="000000"/>
+                <w:shd w:val="clear" w:color="auto" w:fill="FFFFFF"/>
+              </w:rPr>
+              <w:t xml:space="preserve"> (gender, English first language, age group, education)</w:t>
+            </w:r>
+          </w:p>
+          <w:p>
+            <w:pPr>
+              <w:pStyle w:val="NoSpacing"/>
+              <w:rPr>
+                <w:rFonts w:ascii="Times New Roman" w:hAnsi="Times New Roman" w:cs="Times New Roman"/>
+              </w:rPr>
+            </w:pPr>
+            <w:r>
+              <w:rPr>
+                <w:rFonts w:ascii="Times New Roman" w:hAnsi="Times New Roman" w:cs="Times New Roman"/>
+                <w:b/>
+                <w:bCs/>
+              </w:rPr>
+              <w:t>Current Research:</w:t>
+            </w:r>
+            <w:r>
+              <w:rPr>
+                <w:rFonts w:ascii="Times New Roman" w:hAnsi="Times New Roman" w:cs="Times New Roman"/>
+                <w:b/>
+                <w:bCs/>
+              </w:rPr>
+              <w:t xml:space="preserve"> </w:t>
+            </w:r>
+            <w:r>
+              <w:rPr>
+                <w:rFonts w:ascii="Times New Roman" w:hAnsi="Times New Roman" w:cs="Times New Roman"/>
+              </w:rPr>
+              <w:t xml:space="preserve">Some papers briefly mention the demographics of their annotators (e.g. </w:t>
+            </w:r>
+            <w:r>
+              <w:rPr>
+                <w:rFonts w:ascii="Times New Roman" w:hAnsi="Times New Roman" w:cs="Times New Roman"/>
+              </w:rPr>
+              <w:t xml:space="preserve">75% white) but not much research into </w:t>
+            </w:r>
+            <w:r>
+              <w:rPr>
+                <w:rFonts w:ascii="Times New Roman" w:hAnsi="Times New Roman" w:cs="Times New Roman"/>
+              </w:rPr>
+              <w:t>annotators themselves</w:t>
+            </w:r>
+          </w:p>
+          <w:p>
+            <w:pPr>
+              <w:pStyle w:val="NoSpacing"/>
+              <w:rPr>
+                <w:rFonts w:ascii="Times New Roman" w:hAnsi="Times New Roman" w:cs="Times New Roman"/>
+              </w:rPr>
+            </w:pPr>
+            <w:hyperlink r:id="rId15" w:history="1">
+              <w:r>
+                <w:rPr>
+                  <w:rStyle w:val="Hyperlink"/>
+                  <w:rFonts w:ascii="Times New Roman" w:hAnsi="Times New Roman" w:cs="Times New Roman"/>
+                </w:rPr>
+                <w:t>http://pure.tudelft.nl/ws/portalfiles/portal/52000511/paper7.pdf</w:t>
+              </w:r>
+            </w:hyperlink>
+          </w:p>
+          <w:p>
+            <w:pPr>
+              <w:pStyle w:val="NoSpacing"/>
+              <w:rPr>
+                <w:rFonts w:ascii="Times New Roman" w:hAnsi="Times New Roman" w:cs="Times New Roman"/>
+              </w:rPr>
+            </w:pPr>
+            <w:r>
+              <w:rPr>
+                <w:rFonts w:ascii="Times New Roman" w:hAnsi="Times New Roman" w:cs="Times New Roman"/>
+              </w:rPr>
+              <w:t xml:space="preserve">looks into </w:t>
+            </w:r>
+            <w:r>
+              <w:rPr>
+                <w:rFonts w:ascii="Times New Roman" w:hAnsi="Times New Roman" w:cs="Times New Roman"/>
+              </w:rPr>
+              <w:t>aggregation bias from crowdsourcing</w:t>
+            </w:r>
+          </w:p>
+          <w:p>
+            <w:pPr>
+              <w:pStyle w:val="NoSpacing"/>
+              <w:rPr>
+                <w:rFonts w:ascii="Times New Roman" w:hAnsi="Times New Roman" w:cs="Times New Roman"/>
+              </w:rPr>
+            </w:pPr>
+            <w:r>
+              <w:rPr>
+                <w:rFonts w:ascii="Times New Roman" w:hAnsi="Times New Roman" w:cs="Times New Roman"/>
+                <w:b/>
+                <w:bCs/>
+              </w:rPr>
+              <w:t>Pros:</w:t>
+            </w:r>
+            <w:r>
+              <w:rPr>
+                <w:rFonts w:ascii="Times New Roman" w:hAnsi="Times New Roman" w:cs="Times New Roman"/>
+                <w:b/>
+                <w:bCs/>
+              </w:rPr>
+              <w:t xml:space="preserve"> </w:t>
+            </w:r>
+            <w:r>
+              <w:rPr>
+                <w:rFonts w:ascii="Times New Roman" w:hAnsi="Times New Roman" w:cs="Times New Roman"/>
+              </w:rPr>
+              <w:t>Interesting, novel</w:t>
+            </w:r>
+            <w:r>
+              <w:rPr>
+                <w:rFonts w:ascii="Times New Roman" w:hAnsi="Times New Roman" w:cs="Times New Roman"/>
+              </w:rPr>
+              <w:t xml:space="preserve">, could try to find correlations between </w:t>
+            </w:r>
+            <w:r>
+              <w:rPr>
+                <w:rFonts w:ascii="Times New Roman" w:hAnsi="Times New Roman" w:cs="Times New Roman"/>
+              </w:rPr>
+              <w:t>demographics and toxicity scores – e.g. women may find sexist remarks more toxic than men</w:t>
+            </w:r>
+            <w:r>
+              <w:rPr>
+                <w:rFonts w:ascii="Times New Roman" w:hAnsi="Times New Roman" w:cs="Times New Roman"/>
+              </w:rPr>
+              <w:t>, but if the annotators are mostly men they could overrule the female vote</w:t>
+            </w:r>
+            <w:r>
+              <w:rPr>
+                <w:rFonts w:ascii="Times New Roman" w:hAnsi="Times New Roman" w:cs="Times New Roman"/>
+              </w:rPr>
+              <w:t xml:space="preserve"> </w:t>
+            </w:r>
+          </w:p>
+          <w:p>
+            <w:pPr>
+              <w:pStyle w:val="NoSpacing"/>
+              <w:rPr>
+                <w:rFonts w:ascii="Times New Roman" w:hAnsi="Times New Roman" w:cs="Times New Roman"/>
+              </w:rPr>
+            </w:pPr>
+            <w:r>
+              <w:rPr>
+                <w:rFonts w:ascii="Times New Roman" w:hAnsi="Times New Roman" w:cs="Times New Roman"/>
+                <w:b/>
+                <w:bCs/>
+              </w:rPr>
+              <w:t>Cons:</w:t>
+            </w:r>
+            <w:r>
+              <w:rPr>
+                <w:rFonts w:ascii="Times New Roman" w:hAnsi="Times New Roman" w:cs="Times New Roman"/>
+                <w:b/>
+                <w:bCs/>
+              </w:rPr>
+              <w:t xml:space="preserve"> </w:t>
+            </w:r>
+            <w:r>
+              <w:rPr>
+                <w:rFonts w:ascii="Times New Roman" w:hAnsi="Times New Roman" w:cs="Times New Roman"/>
+              </w:rPr>
+              <w:t>Only have 1 dataset</w:t>
+            </w:r>
+            <w:r>
+              <w:rPr>
+                <w:rFonts w:ascii="Times New Roman" w:hAnsi="Times New Roman" w:cs="Times New Roman"/>
+              </w:rPr>
+              <w:t xml:space="preserve">, contains </w:t>
+            </w:r>
+            <w:r>
+              <w:rPr>
+                <w:rFonts w:ascii="Times New Roman" w:hAnsi="Times New Roman" w:cs="Times New Roman"/>
+              </w:rPr>
+              <w:t xml:space="preserve">demographics of annotators but </w:t>
+            </w:r>
+            <w:r>
+              <w:rPr>
+                <w:rFonts w:ascii="Times New Roman" w:hAnsi="Times New Roman" w:cs="Times New Roman"/>
+              </w:rPr>
+              <w:t xml:space="preserve">only toxicity score of </w:t>
+            </w:r>
+            <w:r>
+              <w:rPr>
+                <w:rFonts w:ascii="Times New Roman" w:hAnsi="Times New Roman" w:cs="Times New Roman"/>
+              </w:rPr>
+              <w:t>comments – no identities</w:t>
+            </w:r>
+            <w:r>
+              <w:rPr>
+                <w:rFonts w:ascii="Times New Roman" w:hAnsi="Times New Roman" w:cs="Times New Roman"/>
+              </w:rPr>
+              <w:t xml:space="preserve"> so would have to manually find sexist examples for women, ageist examples for older groups</w:t>
+            </w:r>
+          </w:p>
+          <w:p>
+            <w:pPr>
+              <w:pStyle w:val="NoSpacing"/>
+              <w:rPr>
+                <w:rFonts w:ascii="Times New Roman" w:hAnsi="Times New Roman" w:cs="Times New Roman"/>
+                <w:b/>
+                <w:bCs/>
+              </w:rPr>
+            </w:pPr>
+            <w:r>
+              <w:rPr>
+                <w:rFonts w:ascii="Times New Roman" w:hAnsi="Times New Roman" w:cs="Times New Roman"/>
+                <w:b/>
+                <w:bCs/>
+              </w:rPr>
+              <w:t>Score:</w:t>
+            </w:r>
+            <w:r>
+              <w:rPr>
+                <w:rFonts w:ascii="Times New Roman" w:hAnsi="Times New Roman" w:cs="Times New Roman"/>
+                <w:b/>
+                <w:bCs/>
+              </w:rPr>
+              <w:t xml:space="preserve"> </w:t>
+            </w:r>
+            <w:r>
+              <w:rPr>
+                <w:rFonts w:ascii="Times New Roman" w:hAnsi="Times New Roman" w:cs="Times New Roman"/>
+                <w:b/>
+                <w:bCs/>
+              </w:rPr>
+              <w:t>6/10</w:t>
+            </w:r>
+          </w:p>
+          <w:p>
+            <w:pPr>
+              <w:pStyle w:val="NoSpacing"/>
+              <w:rPr>
+                <w:rFonts w:ascii="Times New Roman" w:hAnsi="Times New Roman" w:cs="Times New Roman"/>
+              </w:rPr>
+            </w:pPr>
+            <w:r>
+              <w:rPr>
+                <w:rFonts w:ascii="Times New Roman" w:hAnsi="Times New Roman" w:cs="Times New Roman"/>
+                <w:b/>
+                <w:bCs/>
+              </w:rPr>
+              <w:t>Improve:</w:t>
+            </w:r>
+            <w:r>
+              <w:rPr>
+                <w:rFonts w:ascii="Times New Roman" w:hAnsi="Times New Roman" w:cs="Times New Roman"/>
+                <w:b/>
+                <w:bCs/>
+              </w:rPr>
+              <w:t xml:space="preserve"> </w:t>
+            </w:r>
+            <w:r>
+              <w:rPr>
+                <w:rFonts w:ascii="Times New Roman" w:hAnsi="Times New Roman" w:cs="Times New Roman"/>
+              </w:rPr>
+              <w:t>need to ensure there is enough data on the demographics of the annotators</w:t>
+            </w:r>
+            <w:r>
+              <w:rPr>
+                <w:rFonts w:ascii="Times New Roman" w:hAnsi="Times New Roman" w:cs="Times New Roman"/>
+              </w:rPr>
+              <w:t>, would be good if could get identities within annotated comments</w:t>
+            </w:r>
+          </w:p>
+        </w:tc>
+      </w:tr>
+      <w:tr>
+        <w:tc>
+          <w:tcPr>
+            <w:tcW w:w="3114" w:type="dxa"/>
+          </w:tcPr>
+          <w:p>
+            <w:pPr>
+              <w:pStyle w:val="NoSpacing"/>
+              <w:rPr>
+                <w:rFonts w:ascii="Times New Roman" w:hAnsi="Times New Roman" w:cs="Times New Roman"/>
+              </w:rPr>
+            </w:pPr>
+            <w:r>
+              <w:rPr>
+                <w:rFonts w:ascii="Times New Roman" w:hAnsi="Times New Roman" w:cs="Times New Roman"/>
+              </w:rPr>
+              <w:t>Which terms are predictive of a comment being constructive and how does context help in telling the constructiveness of a comment?</w:t>
+            </w:r>
+          </w:p>
+        </w:tc>
+        <w:tc>
+          <w:tcPr>
+            <w:tcW w:w="5902" w:type="dxa"/>
+          </w:tcPr>
+          <w:p>
+            <w:pPr>
+              <w:pStyle w:val="NoSpacing"/>
+              <w:rPr>
+                <w:rFonts w:ascii="Times New Roman" w:hAnsi="Times New Roman" w:cs="Times New Roman"/>
+              </w:rPr>
+            </w:pPr>
+            <w:r>
+              <w:rPr>
+                <w:rFonts w:ascii="Times New Roman" w:hAnsi="Times New Roman" w:cs="Times New Roman"/>
+                <w:b/>
+                <w:bCs/>
+              </w:rPr>
+              <w:t>Datasets:</w:t>
+            </w:r>
+            <w:r>
+              <w:rPr>
+                <w:rFonts w:ascii="Times New Roman" w:hAnsi="Times New Roman" w:cs="Times New Roman"/>
+                <w:b/>
+                <w:bCs/>
+              </w:rPr>
+              <w:t xml:space="preserve"> </w:t>
+            </w:r>
+            <w:r>
+              <w:rPr>
+                <w:rFonts w:ascii="Times New Roman" w:hAnsi="Times New Roman" w:cs="Times New Roman"/>
+              </w:rPr>
+              <w:t>Constructive comments corpus</w:t>
+            </w:r>
+            <w:r>
+              <w:rPr>
+                <w:rFonts w:ascii="Times New Roman" w:hAnsi="Times New Roman" w:cs="Times New Roman"/>
+              </w:rPr>
+              <w:t>, SOCC</w:t>
+            </w:r>
+            <w:r>
+              <w:rPr>
+                <w:rFonts w:ascii="Times New Roman" w:hAnsi="Times New Roman" w:cs="Times New Roman"/>
+              </w:rPr>
+              <w:t>, YNACC, SENSEI</w:t>
+            </w:r>
+          </w:p>
+          <w:p>
+            <w:pPr>
+              <w:pStyle w:val="NoSpacing"/>
+              <w:rPr>
+                <w:rFonts w:ascii="Times New Roman" w:hAnsi="Times New Roman" w:cs="Times New Roman"/>
+                <w:b/>
+                <w:bCs/>
+              </w:rPr>
+            </w:pPr>
+            <w:r>
+              <w:rPr>
+                <w:rFonts w:ascii="Times New Roman" w:hAnsi="Times New Roman" w:cs="Times New Roman"/>
+                <w:b/>
+                <w:bCs/>
+              </w:rPr>
+              <w:t>Current Research:</w:t>
+            </w:r>
+          </w:p>
+          <w:p>
+            <w:pPr>
+              <w:pStyle w:val="NoSpacing"/>
+              <w:rPr>
+                <w:rFonts w:ascii="Times New Roman" w:hAnsi="Times New Roman" w:cs="Times New Roman"/>
+              </w:rPr>
+            </w:pPr>
+            <w:r>
+              <w:rPr>
+                <w:rFonts w:ascii="Times New Roman" w:hAnsi="Times New Roman" w:cs="Times New Roman"/>
+              </w:rPr>
+              <w:t xml:space="preserve">some research on how conversations turn awry and </w:t>
+            </w:r>
+            <w:r>
+              <w:rPr>
+                <w:rFonts w:ascii="Times New Roman" w:hAnsi="Times New Roman" w:cs="Times New Roman"/>
+              </w:rPr>
+              <w:t>how constructive comments aid a conversation</w:t>
+            </w:r>
+          </w:p>
+          <w:p>
+            <w:pPr>
+              <w:pStyle w:val="NoSpacing"/>
+              <w:rPr>
+                <w:rStyle w:val="Hyperlink"/>
+                <w:rFonts w:ascii="Times New Roman" w:hAnsi="Times New Roman" w:cs="Times New Roman"/>
+              </w:rPr>
+            </w:pPr>
+            <w:hyperlink r:id="rId16" w:history="1">
+              <w:r>
+                <w:rPr>
+                  <w:rStyle w:val="Hyperlink"/>
+                  <w:rFonts w:ascii="Times New Roman" w:hAnsi="Times New Roman" w:cs="Times New Roman"/>
+                </w:rPr>
+                <w:t>https://arxiv.org/pdf/2004.05476.pdf</w:t>
+              </w:r>
+            </w:hyperlink>
+          </w:p>
+          <w:p>
+            <w:pPr>
+              <w:pStyle w:val="NoSpacing"/>
+              <w:rPr>
+                <w:rFonts w:ascii="Times New Roman" w:hAnsi="Times New Roman" w:cs="Times New Roman"/>
+              </w:rPr>
+            </w:pPr>
+            <w:hyperlink r:id="rId17" w:history="1">
+              <w:r>
+                <w:rPr>
+                  <w:rStyle w:val="Hyperlink"/>
+                  <w:rFonts w:ascii="Times New Roman" w:hAnsi="Times New Roman" w:cs="Times New Roman"/>
+                </w:rPr>
+                <w:t>https://www.aclweb.org/anthology/W17-3002.pdf</w:t>
+              </w:r>
+            </w:hyperlink>
+          </w:p>
+          <w:p>
+            <w:pPr>
+              <w:pStyle w:val="NoSpacing"/>
+              <w:rPr>
+                <w:rFonts w:ascii="Times New Roman" w:hAnsi="Times New Roman" w:cs="Times New Roman"/>
+              </w:rPr>
+            </w:pPr>
+            <w:hyperlink r:id="rId18" w:history="1">
+              <w:r>
+                <w:rPr>
+                  <w:rStyle w:val="Hyperlink"/>
+                  <w:rFonts w:ascii="Times New Roman" w:hAnsi="Times New Roman" w:cs="Times New Roman"/>
+                </w:rPr>
+                <w:t>https://www.aclweb.org/anthology/W17-4218.pdf</w:t>
+              </w:r>
+            </w:hyperlink>
+          </w:p>
+          <w:p>
+            <w:pPr>
+              <w:pStyle w:val="NoSpacing"/>
+              <w:rPr>
+                <w:rFonts w:ascii="Times New Roman" w:hAnsi="Times New Roman" w:cs="Times New Roman"/>
+              </w:rPr>
+            </w:pPr>
+            <w:hyperlink r:id="rId19" w:history="1">
+              <w:r>
+                <w:rPr>
+                  <w:rStyle w:val="Hyperlink"/>
+                  <w:rFonts w:ascii="Times New Roman" w:hAnsi="Times New Roman" w:cs="Times New Roman"/>
+                </w:rPr>
+                <w:t>https://www.aclweb.org/anthology/P19-1250.pdf</w:t>
+              </w:r>
+            </w:hyperlink>
+          </w:p>
+          <w:p>
+            <w:pPr>
+              <w:pStyle w:val="NoSpacing"/>
+              <w:rPr>
+                <w:rFonts w:ascii="Times New Roman" w:hAnsi="Times New Roman" w:cs="Times New Roman"/>
+              </w:rPr>
+            </w:pPr>
+            <w:r>
+              <w:rPr>
+                <w:rFonts w:ascii="Times New Roman" w:hAnsi="Times New Roman" w:cs="Times New Roman"/>
+                <w:b/>
+                <w:bCs/>
+              </w:rPr>
+              <w:t>Pros:</w:t>
+            </w:r>
+            <w:r>
+              <w:rPr>
+                <w:rFonts w:ascii="Times New Roman" w:hAnsi="Times New Roman" w:cs="Times New Roman"/>
+                <w:b/>
+                <w:bCs/>
+              </w:rPr>
+              <w:t xml:space="preserve"> </w:t>
+            </w:r>
+            <w:r>
+              <w:rPr>
+                <w:rFonts w:ascii="Times New Roman" w:hAnsi="Times New Roman" w:cs="Times New Roman"/>
+              </w:rPr>
+              <w:t>Not much research into constructive comments</w:t>
+            </w:r>
+          </w:p>
+          <w:p>
+            <w:pPr>
+              <w:pStyle w:val="NoSpacing"/>
+              <w:rPr>
+                <w:rFonts w:ascii="Times New Roman" w:hAnsi="Times New Roman" w:cs="Times New Roman"/>
+              </w:rPr>
+            </w:pPr>
+            <w:r>
+              <w:rPr>
+                <w:rFonts w:ascii="Times New Roman" w:hAnsi="Times New Roman" w:cs="Times New Roman"/>
+                <w:b/>
+                <w:bCs/>
+              </w:rPr>
+              <w:t>Cons:</w:t>
+            </w:r>
+            <w:r>
+              <w:rPr>
+                <w:rFonts w:ascii="Times New Roman" w:hAnsi="Times New Roman" w:cs="Times New Roman"/>
+                <w:b/>
+                <w:bCs/>
+              </w:rPr>
+              <w:t xml:space="preserve"> </w:t>
+            </w:r>
+            <w:r>
+              <w:rPr>
+                <w:rFonts w:ascii="Times New Roman" w:hAnsi="Times New Roman" w:cs="Times New Roman"/>
+              </w:rPr>
+              <w:t>Not much context, may not add much to above paper</w:t>
+            </w:r>
+            <w:r>
+              <w:rPr>
+                <w:rFonts w:ascii="Times New Roman" w:hAnsi="Times New Roman" w:cs="Times New Roman"/>
+              </w:rPr>
+              <w:t>s</w:t>
+            </w:r>
+          </w:p>
+          <w:p>
+            <w:pPr>
+              <w:pStyle w:val="NoSpacing"/>
+              <w:rPr>
+                <w:rFonts w:ascii="Times New Roman" w:hAnsi="Times New Roman" w:cs="Times New Roman"/>
+                <w:b/>
+                <w:bCs/>
+              </w:rPr>
+            </w:pPr>
+            <w:r>
+              <w:rPr>
+                <w:rFonts w:ascii="Times New Roman" w:hAnsi="Times New Roman" w:cs="Times New Roman"/>
+                <w:b/>
+                <w:bCs/>
+              </w:rPr>
+              <w:t>Score:</w:t>
+            </w:r>
+            <w:r>
+              <w:rPr>
+                <w:rFonts w:ascii="Times New Roman" w:hAnsi="Times New Roman" w:cs="Times New Roman"/>
+                <w:b/>
+                <w:bCs/>
+              </w:rPr>
+              <w:t xml:space="preserve"> 4/10</w:t>
+            </w:r>
+          </w:p>
+          <w:p>
+            <w:pPr>
+              <w:pStyle w:val="NoSpacing"/>
+              <w:rPr>
+                <w:rFonts w:ascii="Times New Roman" w:hAnsi="Times New Roman" w:cs="Times New Roman"/>
+              </w:rPr>
+            </w:pPr>
+            <w:r>
+              <w:rPr>
+                <w:rFonts w:ascii="Times New Roman" w:hAnsi="Times New Roman" w:cs="Times New Roman"/>
+                <w:b/>
+                <w:bCs/>
+              </w:rPr>
+              <w:t>Improve:</w:t>
+            </w:r>
+            <w:r>
+              <w:rPr>
+                <w:rFonts w:ascii="Times New Roman" w:hAnsi="Times New Roman" w:cs="Times New Roman"/>
+              </w:rPr>
+              <w:t xml:space="preserve"> get more context for wider variety of conversations, ensure adding to current research, not replicating it</w:t>
+            </w:r>
+          </w:p>
+        </w:tc>
+      </w:tr>
+      <w:tr>
+        <w:tc>
+          <w:tcPr>
+            <w:tcW w:w="3114" w:type="dxa"/>
+          </w:tcPr>
+          <w:p>
+            <w:pPr>
+              <w:pStyle w:val="NoSpacing"/>
+              <w:rPr>
+                <w:rFonts w:ascii="Times New Roman" w:hAnsi="Times New Roman" w:cs="Times New Roman"/>
+              </w:rPr>
+            </w:pPr>
+            <w:r>
+              <w:rPr>
+                <w:rFonts w:ascii="Times New Roman" w:hAnsi="Times New Roman" w:cs="Times New Roman"/>
+              </w:rPr>
+              <w:lastRenderedPageBreak/>
+              <w:t>Investigating factors that contribute to a healthy conversation (diverse points of view, healthy disagreement, politeness/respect)</w:t>
+            </w:r>
+          </w:p>
+        </w:tc>
+        <w:tc>
+          <w:tcPr>
+            <w:tcW w:w="5902" w:type="dxa"/>
+          </w:tcPr>
+          <w:p>
+            <w:pPr>
+              <w:pStyle w:val="NoSpacing"/>
+              <w:rPr>
+                <w:rFonts w:ascii="Times New Roman" w:hAnsi="Times New Roman" w:cs="Times New Roman"/>
+              </w:rPr>
+            </w:pPr>
+            <w:r>
+              <w:rPr>
+                <w:rFonts w:ascii="Times New Roman" w:hAnsi="Times New Roman" w:cs="Times New Roman"/>
+                <w:b/>
+                <w:bCs/>
+              </w:rPr>
+              <w:t>Datasets:</w:t>
+            </w:r>
+            <w:r>
+              <w:rPr>
+                <w:rFonts w:ascii="Times New Roman" w:hAnsi="Times New Roman" w:cs="Times New Roman"/>
+              </w:rPr>
+              <w:t xml:space="preserve"> </w:t>
+            </w:r>
+            <w:r>
+              <w:rPr>
+                <w:rFonts w:ascii="Times New Roman" w:hAnsi="Times New Roman" w:cs="Times New Roman"/>
+              </w:rPr>
+              <w:t>Constructive comments corpus, SOCC</w:t>
+            </w:r>
+            <w:r>
+              <w:rPr>
+                <w:rFonts w:ascii="Times New Roman" w:hAnsi="Times New Roman" w:cs="Times New Roman"/>
+              </w:rPr>
+              <w:t>, YNACC</w:t>
+            </w:r>
+            <w:r>
+              <w:rPr>
+                <w:rFonts w:ascii="Times New Roman" w:hAnsi="Times New Roman" w:cs="Times New Roman"/>
+              </w:rPr>
+              <w:t>, SENSEI</w:t>
+            </w:r>
+          </w:p>
+          <w:p>
+            <w:pPr>
+              <w:pStyle w:val="NoSpacing"/>
+              <w:rPr>
+                <w:rFonts w:ascii="Times New Roman" w:hAnsi="Times New Roman" w:cs="Times New Roman"/>
+                <w:b/>
+                <w:bCs/>
+              </w:rPr>
+            </w:pPr>
+            <w:r>
+              <w:rPr>
+                <w:rFonts w:ascii="Times New Roman" w:hAnsi="Times New Roman" w:cs="Times New Roman"/>
+                <w:b/>
+                <w:bCs/>
+              </w:rPr>
+              <w:t>Current Research:</w:t>
+            </w:r>
+          </w:p>
+          <w:p>
+            <w:pPr>
+              <w:pStyle w:val="NoSpacing"/>
+              <w:rPr>
+                <w:rFonts w:ascii="Times New Roman" w:hAnsi="Times New Roman" w:cs="Times New Roman"/>
+              </w:rPr>
+            </w:pPr>
+            <w:r>
+              <w:rPr>
+                <w:rFonts w:ascii="Times New Roman" w:hAnsi="Times New Roman" w:cs="Times New Roman"/>
+              </w:rPr>
+              <w:t>some research on how conversations turn awry and how constructive comments aid a conversation</w:t>
+            </w:r>
+          </w:p>
+          <w:p>
+            <w:pPr>
+              <w:pStyle w:val="NoSpacing"/>
+              <w:rPr>
+                <w:rFonts w:ascii="Times New Roman" w:hAnsi="Times New Roman" w:cs="Times New Roman"/>
+              </w:rPr>
+            </w:pPr>
+            <w:hyperlink r:id="rId20" w:history="1">
+              <w:r>
+                <w:rPr>
+                  <w:rStyle w:val="Hyperlink"/>
+                  <w:rFonts w:ascii="Times New Roman" w:hAnsi="Times New Roman" w:cs="Times New Roman"/>
+                </w:rPr>
+                <w:t>https://arxiv.org/pdf/2004.05476.pdf</w:t>
+              </w:r>
+            </w:hyperlink>
+          </w:p>
+          <w:p>
+            <w:pPr>
+              <w:pStyle w:val="NoSpacing"/>
+              <w:rPr>
+                <w:rFonts w:ascii="Times New Roman" w:hAnsi="Times New Roman" w:cs="Times New Roman"/>
+              </w:rPr>
+            </w:pPr>
+            <w:r>
+              <w:rPr>
+                <w:rFonts w:ascii="Times New Roman" w:hAnsi="Times New Roman" w:cs="Times New Roman"/>
+                <w:b/>
+                <w:bCs/>
+              </w:rPr>
+              <w:t>Pros:</w:t>
+            </w:r>
+            <w:r>
+              <w:rPr>
+                <w:rFonts w:ascii="Times New Roman" w:hAnsi="Times New Roman" w:cs="Times New Roman"/>
+                <w:b/>
+                <w:bCs/>
+              </w:rPr>
+              <w:t xml:space="preserve"> </w:t>
+            </w:r>
+            <w:r>
+              <w:rPr>
+                <w:rFonts w:ascii="Times New Roman" w:hAnsi="Times New Roman" w:cs="Times New Roman"/>
+              </w:rPr>
+              <w:t>Novel, hasn’t been looked at before</w:t>
+            </w:r>
+          </w:p>
+          <w:p>
+            <w:pPr>
+              <w:pStyle w:val="NoSpacing"/>
+              <w:rPr>
+                <w:rFonts w:ascii="Times New Roman" w:hAnsi="Times New Roman" w:cs="Times New Roman"/>
+              </w:rPr>
+            </w:pPr>
+            <w:r>
+              <w:rPr>
+                <w:rFonts w:ascii="Times New Roman" w:hAnsi="Times New Roman" w:cs="Times New Roman"/>
+                <w:b/>
+                <w:bCs/>
+              </w:rPr>
+              <w:t>Cons:</w:t>
+            </w:r>
+            <w:r>
+              <w:rPr>
+                <w:rFonts w:ascii="Times New Roman" w:hAnsi="Times New Roman" w:cs="Times New Roman"/>
+                <w:b/>
+                <w:bCs/>
+              </w:rPr>
+              <w:t xml:space="preserve"> </w:t>
+            </w:r>
+            <w:r>
+              <w:rPr>
+                <w:rFonts w:ascii="Times New Roman" w:hAnsi="Times New Roman" w:cs="Times New Roman"/>
+              </w:rPr>
+              <w:t xml:space="preserve">Unsure how to measure these factors in a conversation and unsure if data is there </w:t>
+            </w:r>
+            <w:r>
+              <w:rPr>
+                <w:rFonts w:ascii="Times New Roman" w:hAnsi="Times New Roman" w:cs="Times New Roman"/>
+              </w:rPr>
+              <w:t>to investigate these factors</w:t>
+            </w:r>
+          </w:p>
+          <w:p>
+            <w:pPr>
+              <w:pStyle w:val="NoSpacing"/>
+              <w:rPr>
+                <w:rFonts w:ascii="Times New Roman" w:hAnsi="Times New Roman" w:cs="Times New Roman"/>
+                <w:b/>
+                <w:bCs/>
+              </w:rPr>
+            </w:pPr>
+            <w:r>
+              <w:rPr>
+                <w:rFonts w:ascii="Times New Roman" w:hAnsi="Times New Roman" w:cs="Times New Roman"/>
+                <w:b/>
+                <w:bCs/>
+              </w:rPr>
+              <w:t>Score:</w:t>
+            </w:r>
+            <w:r>
+              <w:rPr>
+                <w:rFonts w:ascii="Times New Roman" w:hAnsi="Times New Roman" w:cs="Times New Roman"/>
+                <w:b/>
+                <w:bCs/>
+              </w:rPr>
+              <w:t xml:space="preserve"> </w:t>
+            </w:r>
+            <w:r>
+              <w:rPr>
+                <w:rFonts w:ascii="Times New Roman" w:hAnsi="Times New Roman" w:cs="Times New Roman"/>
+                <w:b/>
+                <w:bCs/>
+              </w:rPr>
+              <w:t>2/10</w:t>
+            </w:r>
+          </w:p>
+          <w:p>
+            <w:pPr>
+              <w:pStyle w:val="NoSpacing"/>
+              <w:rPr>
+                <w:rFonts w:ascii="Times New Roman" w:hAnsi="Times New Roman" w:cs="Times New Roman"/>
+              </w:rPr>
+            </w:pPr>
+            <w:r>
+              <w:rPr>
+                <w:rFonts w:ascii="Times New Roman" w:hAnsi="Times New Roman" w:cs="Times New Roman"/>
+                <w:b/>
+                <w:bCs/>
+              </w:rPr>
+              <w:t>Improve:</w:t>
+            </w:r>
+            <w:r>
+              <w:rPr>
+                <w:rFonts w:ascii="Times New Roman" w:hAnsi="Times New Roman" w:cs="Times New Roman"/>
+                <w:b/>
+                <w:bCs/>
+              </w:rPr>
+              <w:t xml:space="preserve"> </w:t>
+            </w:r>
+            <w:r>
+              <w:rPr>
+                <w:rFonts w:ascii="Times New Roman" w:hAnsi="Times New Roman" w:cs="Times New Roman"/>
+              </w:rPr>
+              <w:t>could combine with above</w:t>
+            </w:r>
+            <w:r>
+              <w:rPr>
+                <w:rFonts w:ascii="Times New Roman" w:hAnsi="Times New Roman" w:cs="Times New Roman"/>
+              </w:rPr>
+              <w:t xml:space="preserve"> idea</w:t>
+            </w:r>
+            <w:r>
+              <w:rPr>
+                <w:rFonts w:ascii="Times New Roman" w:hAnsi="Times New Roman" w:cs="Times New Roman"/>
+              </w:rPr>
+              <w:t xml:space="preserve"> just looking at constructiveness in </w:t>
+            </w:r>
+            <w:r>
+              <w:rPr>
+                <w:rFonts w:ascii="Times New Roman" w:hAnsi="Times New Roman" w:cs="Times New Roman"/>
+              </w:rPr>
+              <w:t>general</w:t>
+            </w:r>
+            <w:r>
+              <w:rPr>
+                <w:rFonts w:ascii="Times New Roman" w:hAnsi="Times New Roman" w:cs="Times New Roman"/>
+              </w:rPr>
+              <w:t xml:space="preserve"> – not very novel</w:t>
+            </w:r>
+          </w:p>
+        </w:tc>
+      </w:tr>
+      <w:tr>
+        <w:tc>
+          <w:tcPr>
+            <w:tcW w:w="3114" w:type="dxa"/>
+          </w:tcPr>
+          <w:p>
+            <w:pPr>
+              <w:pStyle w:val="NoSpacing"/>
+              <w:rPr>
+                <w:rFonts w:ascii="Times New Roman" w:hAnsi="Times New Roman" w:cs="Times New Roman"/>
+              </w:rPr>
+            </w:pPr>
+            <w:r>
+              <w:rPr>
+                <w:rFonts w:ascii="Times New Roman" w:hAnsi="Times New Roman" w:cs="Times New Roman"/>
+              </w:rPr>
+              <w:t>How being exposed to toxic comments in a conversation affects the rest of the users in the conversation? (likely to return attack/withdraw from conversation/try to be polite)</w:t>
+            </w:r>
+          </w:p>
+        </w:tc>
+        <w:tc>
+          <w:tcPr>
+            <w:tcW w:w="5902" w:type="dxa"/>
+          </w:tcPr>
+          <w:p>
+            <w:pPr>
+              <w:pStyle w:val="NoSpacing"/>
+              <w:rPr>
+                <w:rFonts w:ascii="Times New Roman" w:hAnsi="Times New Roman" w:cs="Times New Roman"/>
+                <w:b/>
+                <w:bCs/>
+              </w:rPr>
+            </w:pPr>
+            <w:r>
+              <w:rPr>
+                <w:rFonts w:ascii="Times New Roman" w:hAnsi="Times New Roman" w:cs="Times New Roman"/>
+                <w:b/>
+                <w:bCs/>
+              </w:rPr>
+              <w:t>Datasets:</w:t>
+            </w:r>
+            <w:r>
+              <w:rPr>
+                <w:rFonts w:ascii="Times New Roman" w:hAnsi="Times New Roman" w:cs="Times New Roman"/>
+                <w:b/>
+                <w:bCs/>
+              </w:rPr>
+              <w:t xml:space="preserve"> </w:t>
+            </w:r>
+            <w:r>
+              <w:rPr>
+                <w:rFonts w:ascii="Times New Roman" w:hAnsi="Times New Roman" w:cs="Times New Roman"/>
+              </w:rPr>
+              <w:t>Constructive comments corpus, SOCC, YNACC</w:t>
+            </w:r>
+          </w:p>
+          <w:p>
+            <w:pPr>
+              <w:pStyle w:val="NoSpacing"/>
+              <w:rPr>
+                <w:rFonts w:ascii="Times New Roman" w:hAnsi="Times New Roman" w:cs="Times New Roman"/>
+              </w:rPr>
+            </w:pPr>
+            <w:r>
+              <w:rPr>
+                <w:rFonts w:ascii="Times New Roman" w:hAnsi="Times New Roman" w:cs="Times New Roman"/>
+                <w:b/>
+                <w:bCs/>
+              </w:rPr>
+              <w:t>Current Research:</w:t>
+            </w:r>
+            <w:r>
+              <w:rPr>
+                <w:rFonts w:ascii="Times New Roman" w:hAnsi="Times New Roman" w:cs="Times New Roman"/>
+                <w:b/>
+                <w:bCs/>
+              </w:rPr>
+              <w:t xml:space="preserve"> </w:t>
+            </w:r>
+          </w:p>
+          <w:p>
+            <w:pPr>
+              <w:pStyle w:val="NoSpacing"/>
+              <w:rPr>
+                <w:rFonts w:ascii="Times New Roman" w:hAnsi="Times New Roman" w:cs="Times New Roman"/>
+              </w:rPr>
+            </w:pPr>
+            <w:hyperlink r:id="rId21" w:history="1">
+              <w:r>
+                <w:rPr>
+                  <w:rStyle w:val="Hyperlink"/>
+                  <w:rFonts w:ascii="Times New Roman" w:hAnsi="Times New Roman" w:cs="Times New Roman"/>
+                </w:rPr>
+                <w:t>https://dl.acm.org/doi/abs/10.1145/3366423.3380074</w:t>
+              </w:r>
+            </w:hyperlink>
+          </w:p>
+          <w:p>
+            <w:pPr>
+              <w:pStyle w:val="NoSpacing"/>
+              <w:rPr>
+                <w:rFonts w:ascii="Times New Roman" w:hAnsi="Times New Roman" w:cs="Times New Roman"/>
+              </w:rPr>
+            </w:pPr>
+            <w:r>
+              <w:rPr>
+                <w:rFonts w:ascii="Times New Roman" w:hAnsi="Times New Roman" w:cs="Times New Roman"/>
+              </w:rPr>
+              <w:t xml:space="preserve">lots of research looking at triggers </w:t>
+            </w:r>
+            <w:r>
+              <w:rPr>
+                <w:rFonts w:ascii="Times New Roman" w:hAnsi="Times New Roman" w:cs="Times New Roman"/>
+              </w:rPr>
+              <w:t>– not much focus on the effects of toxic comments</w:t>
+            </w:r>
+          </w:p>
+          <w:p>
+            <w:pPr>
+              <w:pStyle w:val="NoSpacing"/>
+              <w:rPr>
+                <w:rFonts w:ascii="Times New Roman" w:hAnsi="Times New Roman" w:cs="Times New Roman"/>
+              </w:rPr>
+            </w:pPr>
+            <w:r>
+              <w:rPr>
+                <w:rFonts w:ascii="Times New Roman" w:hAnsi="Times New Roman" w:cs="Times New Roman"/>
+                <w:b/>
+                <w:bCs/>
+              </w:rPr>
+              <w:t>Pros:</w:t>
+            </w:r>
+            <w:r>
+              <w:rPr>
+                <w:rFonts w:ascii="Times New Roman" w:hAnsi="Times New Roman" w:cs="Times New Roman"/>
+                <w:b/>
+                <w:bCs/>
+              </w:rPr>
+              <w:t xml:space="preserve"> </w:t>
+            </w:r>
+            <w:r>
+              <w:rPr>
+                <w:rFonts w:ascii="Times New Roman" w:hAnsi="Times New Roman" w:cs="Times New Roman"/>
+              </w:rPr>
+              <w:t>Novel</w:t>
+            </w:r>
+          </w:p>
+          <w:p>
+            <w:pPr>
+              <w:pStyle w:val="NoSpacing"/>
+              <w:rPr>
+                <w:rFonts w:ascii="Times New Roman" w:hAnsi="Times New Roman" w:cs="Times New Roman"/>
+              </w:rPr>
+            </w:pPr>
+            <w:r>
+              <w:rPr>
+                <w:rFonts w:ascii="Times New Roman" w:hAnsi="Times New Roman" w:cs="Times New Roman"/>
+                <w:b/>
+                <w:bCs/>
+              </w:rPr>
+              <w:t>Cons:</w:t>
+            </w:r>
+            <w:r>
+              <w:rPr>
+                <w:rFonts w:ascii="Times New Roman" w:hAnsi="Times New Roman" w:cs="Times New Roman"/>
+                <w:b/>
+                <w:bCs/>
+              </w:rPr>
+              <w:t xml:space="preserve"> </w:t>
+            </w:r>
+            <w:r>
+              <w:rPr>
+                <w:rFonts w:ascii="Times New Roman" w:hAnsi="Times New Roman" w:cs="Times New Roman"/>
+              </w:rPr>
+              <w:t>Might be difficult to get/connect user information</w:t>
+            </w:r>
+            <w:r>
+              <w:rPr>
+                <w:rFonts w:ascii="Times New Roman" w:hAnsi="Times New Roman" w:cs="Times New Roman"/>
+              </w:rPr>
+              <w:t xml:space="preserve"> – would need to figure out who was in the conversation, who it was directed at, who continues to contribute and see if patterns different for users across conversations (</w:t>
+            </w:r>
+            <w:r>
+              <w:rPr>
+                <w:rFonts w:ascii="Times New Roman" w:hAnsi="Times New Roman" w:cs="Times New Roman"/>
+              </w:rPr>
+              <w:t>unsure if have data)</w:t>
+            </w:r>
+          </w:p>
+          <w:p>
+            <w:pPr>
+              <w:pStyle w:val="NoSpacing"/>
+              <w:rPr>
+                <w:rFonts w:ascii="Times New Roman" w:hAnsi="Times New Roman" w:cs="Times New Roman"/>
+                <w:b/>
+                <w:bCs/>
+              </w:rPr>
+            </w:pPr>
+            <w:r>
+              <w:rPr>
+                <w:rFonts w:ascii="Times New Roman" w:hAnsi="Times New Roman" w:cs="Times New Roman"/>
+                <w:b/>
+                <w:bCs/>
+              </w:rPr>
+              <w:t>Score:</w:t>
+            </w:r>
+            <w:r>
+              <w:rPr>
+                <w:rFonts w:ascii="Times New Roman" w:hAnsi="Times New Roman" w:cs="Times New Roman"/>
+                <w:b/>
+                <w:bCs/>
+              </w:rPr>
+              <w:t xml:space="preserve"> 2/10</w:t>
+            </w:r>
+          </w:p>
+          <w:p>
+            <w:pPr>
+              <w:pStyle w:val="NoSpacing"/>
+              <w:rPr>
+                <w:rFonts w:ascii="Times New Roman" w:hAnsi="Times New Roman" w:cs="Times New Roman"/>
+              </w:rPr>
+            </w:pPr>
+            <w:r>
+              <w:rPr>
+                <w:rFonts w:ascii="Times New Roman" w:hAnsi="Times New Roman" w:cs="Times New Roman"/>
+                <w:b/>
+                <w:bCs/>
+              </w:rPr>
+              <w:t>Improve:</w:t>
+            </w:r>
+            <w:r>
+              <w:rPr>
+                <w:rFonts w:ascii="Times New Roman" w:hAnsi="Times New Roman" w:cs="Times New Roman"/>
+                <w:b/>
+                <w:bCs/>
+              </w:rPr>
+              <w:t xml:space="preserve"> </w:t>
+            </w:r>
+            <w:r>
+              <w:rPr>
+                <w:rFonts w:ascii="Times New Roman" w:hAnsi="Times New Roman" w:cs="Times New Roman"/>
+              </w:rPr>
+              <w:t xml:space="preserve">get more information on users </w:t>
+            </w:r>
+            <w:r>
+              <w:rPr>
+                <w:rFonts w:ascii="Times New Roman" w:hAnsi="Times New Roman" w:cs="Times New Roman"/>
+              </w:rPr>
+              <w:t>in conversation</w:t>
+            </w:r>
+          </w:p>
+        </w:tc>
+      </w:tr>
+      <w:tr>
+        <w:tc>
+          <w:tcPr>
+            <w:tcW w:w="3114" w:type="dxa"/>
+          </w:tcPr>
+          <w:p>
+            <w:pPr>
+              <w:pStyle w:val="NoSpacing"/>
+              <w:rPr>
+                <w:rFonts w:ascii="Times New Roman" w:hAnsi="Times New Roman" w:cs="Times New Roman"/>
+              </w:rPr>
+            </w:pPr>
+            <w:r>
+              <w:rPr>
+                <w:rFonts w:ascii="Times New Roman" w:hAnsi="Times New Roman" w:cs="Times New Roman"/>
+              </w:rPr>
+              <w:t>Predicting likelihood of next comment being toxic given conversation</w:t>
+            </w:r>
+          </w:p>
+        </w:tc>
+        <w:tc>
+          <w:tcPr>
+            <w:tcW w:w="5902" w:type="dxa"/>
+          </w:tcPr>
+          <w:p>
+            <w:pPr>
+              <w:pStyle w:val="NoSpacing"/>
+              <w:rPr>
+                <w:rFonts w:ascii="Times New Roman" w:hAnsi="Times New Roman" w:cs="Times New Roman"/>
+                <w:b/>
+                <w:bCs/>
+              </w:rPr>
+            </w:pPr>
+            <w:r>
+              <w:rPr>
+                <w:rFonts w:ascii="Times New Roman" w:hAnsi="Times New Roman" w:cs="Times New Roman"/>
+                <w:b/>
+                <w:bCs/>
+              </w:rPr>
+              <w:t>Datasets:</w:t>
+            </w:r>
+            <w:r>
+              <w:rPr>
+                <w:rFonts w:ascii="Times New Roman" w:hAnsi="Times New Roman" w:cs="Times New Roman"/>
+              </w:rPr>
+              <w:t xml:space="preserve"> </w:t>
+            </w:r>
+            <w:r>
+              <w:rPr>
+                <w:rFonts w:ascii="Times New Roman" w:hAnsi="Times New Roman" w:cs="Times New Roman"/>
+              </w:rPr>
+              <w:t>Constructive comments corpus, SOCC, YNACC</w:t>
+            </w:r>
+          </w:p>
+          <w:p>
+            <w:pPr>
+              <w:pStyle w:val="NoSpacing"/>
+              <w:rPr>
+                <w:rFonts w:ascii="Times New Roman" w:hAnsi="Times New Roman" w:cs="Times New Roman"/>
+              </w:rPr>
+            </w:pPr>
+            <w:r>
+              <w:rPr>
+                <w:rFonts w:ascii="Times New Roman" w:hAnsi="Times New Roman" w:cs="Times New Roman"/>
+                <w:b/>
+                <w:bCs/>
+              </w:rPr>
+              <w:t>Current Research:</w:t>
+            </w:r>
+            <w:r>
+              <w:rPr>
+                <w:rFonts w:ascii="Times New Roman" w:hAnsi="Times New Roman" w:cs="Times New Roman"/>
+                <w:b/>
+                <w:bCs/>
+              </w:rPr>
+              <w:t xml:space="preserve"> </w:t>
+            </w:r>
+            <w:r>
+              <w:rPr>
+                <w:rFonts w:ascii="Times New Roman" w:hAnsi="Times New Roman" w:cs="Times New Roman"/>
+              </w:rPr>
+              <w:t xml:space="preserve">Research focuses on toxicity of comments given rather than </w:t>
+            </w:r>
+            <w:r>
+              <w:rPr>
+                <w:rFonts w:ascii="Times New Roman" w:hAnsi="Times New Roman" w:cs="Times New Roman"/>
+              </w:rPr>
+              <w:t>likely toxicity of next comment in conversation</w:t>
+            </w:r>
+          </w:p>
+          <w:p>
+            <w:pPr>
+              <w:pStyle w:val="NoSpacing"/>
+              <w:rPr>
+                <w:rFonts w:ascii="Times New Roman" w:hAnsi="Times New Roman" w:cs="Times New Roman"/>
+              </w:rPr>
+            </w:pPr>
+            <w:r>
+              <w:rPr>
+                <w:rFonts w:ascii="Times New Roman" w:hAnsi="Times New Roman" w:cs="Times New Roman"/>
+              </w:rPr>
+              <w:t>some research on how conversations turn awry</w:t>
+            </w:r>
+          </w:p>
+          <w:p>
+            <w:pPr>
+              <w:pStyle w:val="NoSpacing"/>
+              <w:rPr>
+                <w:rFonts w:ascii="Times New Roman" w:hAnsi="Times New Roman" w:cs="Times New Roman"/>
+              </w:rPr>
+            </w:pPr>
+            <w:hyperlink r:id="rId22" w:history="1">
+              <w:r>
+                <w:rPr>
+                  <w:rStyle w:val="Hyperlink"/>
+                  <w:rFonts w:ascii="Times New Roman" w:hAnsi="Times New Roman" w:cs="Times New Roman"/>
+                </w:rPr>
+                <w:t>https://arxiv.org/pdf/2004.05476.pdf</w:t>
+              </w:r>
+            </w:hyperlink>
+          </w:p>
+          <w:p>
+            <w:pPr>
+              <w:pStyle w:val="NoSpacing"/>
+              <w:rPr>
+                <w:rFonts w:ascii="Times New Roman" w:hAnsi="Times New Roman" w:cs="Times New Roman"/>
+              </w:rPr>
+            </w:pPr>
+            <w:r>
+              <w:rPr>
+                <w:rFonts w:ascii="Times New Roman" w:hAnsi="Times New Roman" w:cs="Times New Roman"/>
+                <w:b/>
+                <w:bCs/>
+              </w:rPr>
+              <w:t>Pros:</w:t>
+            </w:r>
+            <w:r>
+              <w:rPr>
+                <w:rFonts w:ascii="Times New Roman" w:hAnsi="Times New Roman" w:cs="Times New Roman"/>
+                <w:b/>
+                <w:bCs/>
+              </w:rPr>
+              <w:t xml:space="preserve"> </w:t>
+            </w:r>
+            <w:r>
+              <w:rPr>
+                <w:rFonts w:ascii="Times New Roman" w:hAnsi="Times New Roman" w:cs="Times New Roman"/>
+              </w:rPr>
+              <w:t xml:space="preserve">Novel, </w:t>
+            </w:r>
+            <w:r>
+              <w:rPr>
+                <w:rFonts w:ascii="Times New Roman" w:hAnsi="Times New Roman" w:cs="Times New Roman"/>
+              </w:rPr>
+              <w:t>have conversation data from many different threads</w:t>
+            </w:r>
+          </w:p>
+          <w:p>
+            <w:pPr>
+              <w:pStyle w:val="NoSpacing"/>
+              <w:rPr>
+                <w:rFonts w:ascii="Times New Roman" w:hAnsi="Times New Roman" w:cs="Times New Roman"/>
+              </w:rPr>
+            </w:pPr>
+            <w:r>
+              <w:rPr>
+                <w:rFonts w:ascii="Times New Roman" w:hAnsi="Times New Roman" w:cs="Times New Roman"/>
+                <w:b/>
+                <w:bCs/>
+              </w:rPr>
+              <w:t>Cons:</w:t>
+            </w:r>
+            <w:r>
+              <w:rPr>
+                <w:rFonts w:ascii="Times New Roman" w:hAnsi="Times New Roman" w:cs="Times New Roman"/>
+                <w:b/>
+                <w:bCs/>
+              </w:rPr>
+              <w:t xml:space="preserve"> </w:t>
+            </w:r>
+            <w:r>
+              <w:rPr>
+                <w:rFonts w:ascii="Times New Roman" w:hAnsi="Times New Roman" w:cs="Times New Roman"/>
+              </w:rPr>
+              <w:t>Unsure how good predictions will be</w:t>
+            </w:r>
+            <w:r>
+              <w:rPr>
+                <w:rFonts w:ascii="Times New Roman" w:hAnsi="Times New Roman" w:cs="Times New Roman"/>
+              </w:rPr>
+              <w:t xml:space="preserve"> or if idea </w:t>
+            </w:r>
+            <w:r>
+              <w:rPr>
+                <w:rFonts w:ascii="Times New Roman" w:hAnsi="Times New Roman" w:cs="Times New Roman"/>
+              </w:rPr>
+              <w:t>too basic?</w:t>
+            </w:r>
+          </w:p>
+          <w:p>
+            <w:pPr>
+              <w:pStyle w:val="NoSpacing"/>
+              <w:rPr>
+                <w:rFonts w:ascii="Times New Roman" w:hAnsi="Times New Roman" w:cs="Times New Roman"/>
+                <w:b/>
+                <w:bCs/>
+              </w:rPr>
+            </w:pPr>
+            <w:r>
+              <w:rPr>
+                <w:rFonts w:ascii="Times New Roman" w:hAnsi="Times New Roman" w:cs="Times New Roman"/>
+                <w:b/>
+                <w:bCs/>
+              </w:rPr>
+              <w:t>Score:</w:t>
+            </w:r>
+            <w:r>
+              <w:rPr>
+                <w:rFonts w:ascii="Times New Roman" w:hAnsi="Times New Roman" w:cs="Times New Roman"/>
+                <w:b/>
+                <w:bCs/>
+              </w:rPr>
+              <w:t xml:space="preserve"> 6/10</w:t>
+            </w:r>
+          </w:p>
+          <w:p>
+            <w:pPr>
+              <w:pStyle w:val="NoSpacing"/>
+              <w:rPr>
+                <w:rFonts w:ascii="Times New Roman" w:hAnsi="Times New Roman" w:cs="Times New Roman"/>
+              </w:rPr>
+            </w:pPr>
+            <w:r>
+              <w:rPr>
+                <w:rFonts w:ascii="Times New Roman" w:hAnsi="Times New Roman" w:cs="Times New Roman"/>
+                <w:b/>
+                <w:bCs/>
+              </w:rPr>
+              <w:t>Improve:</w:t>
+            </w:r>
+            <w:r>
+              <w:rPr>
+                <w:rFonts w:ascii="Times New Roman" w:hAnsi="Times New Roman" w:cs="Times New Roman"/>
+                <w:b/>
+                <w:bCs/>
+              </w:rPr>
+              <w:t xml:space="preserve"> </w:t>
+            </w:r>
+            <w:r>
+              <w:rPr>
+                <w:rFonts w:ascii="Times New Roman" w:hAnsi="Times New Roman" w:cs="Times New Roman"/>
+              </w:rPr>
+              <w:t>More data on authors of comments</w:t>
+            </w:r>
+            <w:r>
+              <w:rPr>
+                <w:rFonts w:ascii="Times New Roman" w:hAnsi="Times New Roman" w:cs="Times New Roman"/>
+              </w:rPr>
+              <w:t>, add to idea to make more complex and expand contribution</w:t>
+            </w:r>
+          </w:p>
+        </w:tc>
+      </w:tr>
+    </w:tbl>
+    <w:p>
+      <w:pPr>
+        <w:pStyle w:val="NoSpacing"/>
+        <w:rPr>
+          <w:rFonts w:ascii="Times New Roman" w:hAnsi="Times New Roman" w:cs="Times New Roman"/>
+        </w:rPr>
+      </w:pPr>
+    </w:p>
+    <w:p/>
     <w:sectPr>
       <w:pgSz w:w="11906" w:h="16838"/>
       <w:pgMar w:top="1440" w:right="1440" w:bottom="1440" w:left="1440" w:header="708" w:footer="708" w:gutter="0"/>
@@ -466,8 +2637,126 @@
       </w:rPr>
     </w:lvl>
   </w:abstractNum>
+  <w:abstractNum w:abstractNumId="1" w15:restartNumberingAfterBreak="0">
+    <w:nsid w:val="6BD52308"/>
+    <w:multiLevelType w:val="hybridMultilevel"/>
+    <w:tmpl w:val="2D7EC56A"/>
+    <w:lvl w:ilvl="0" w:tplc="1B947A1C">
+      <w:start w:val="1"/>
+      <w:numFmt w:val="bullet"/>
+      <w:lvlText w:val=""/>
+      <w:lvlJc w:val="left"/>
+      <w:pPr>
+        <w:ind w:left="720" w:hanging="360"/>
+      </w:pPr>
+      <w:rPr>
+        <w:rFonts w:ascii="Symbol" w:hAnsi="Symbol" w:hint="default"/>
+        <w:sz w:val="22"/>
+        <w:szCs w:val="22"/>
+      </w:rPr>
+    </w:lvl>
+    <w:lvl w:ilvl="1" w:tplc="08090003" w:tentative="1">
+      <w:start w:val="1"/>
+      <w:numFmt w:val="bullet"/>
+      <w:lvlText w:val="o"/>
+      <w:lvlJc w:val="left"/>
+      <w:pPr>
+        <w:ind w:left="1440" w:hanging="360"/>
+      </w:pPr>
+      <w:rPr>
+        <w:rFonts w:ascii="Courier New" w:hAnsi="Courier New" w:cs="Courier New" w:hint="default"/>
+      </w:rPr>
+    </w:lvl>
+    <w:lvl w:ilvl="2" w:tplc="08090005" w:tentative="1">
+      <w:start w:val="1"/>
+      <w:numFmt w:val="bullet"/>
+      <w:lvlText w:val=""/>
+      <w:lvlJc w:val="left"/>
+      <w:pPr>
+        <w:ind w:left="2160" w:hanging="360"/>
+      </w:pPr>
+      <w:rPr>
+        <w:rFonts w:ascii="Wingdings" w:hAnsi="Wingdings" w:hint="default"/>
+      </w:rPr>
+    </w:lvl>
+    <w:lvl w:ilvl="3" w:tplc="08090001" w:tentative="1">
+      <w:start w:val="1"/>
+      <w:numFmt w:val="bullet"/>
+      <w:lvlText w:val=""/>
+      <w:lvlJc w:val="left"/>
+      <w:pPr>
+        <w:ind w:left="2880" w:hanging="360"/>
+      </w:pPr>
+      <w:rPr>
+        <w:rFonts w:ascii="Symbol" w:hAnsi="Symbol" w:hint="default"/>
+      </w:rPr>
+    </w:lvl>
+    <w:lvl w:ilvl="4" w:tplc="08090003" w:tentative="1">
+      <w:start w:val="1"/>
+      <w:numFmt w:val="bullet"/>
+      <w:lvlText w:val="o"/>
+      <w:lvlJc w:val="left"/>
+      <w:pPr>
+        <w:ind w:left="3600" w:hanging="360"/>
+      </w:pPr>
+      <w:rPr>
+        <w:rFonts w:ascii="Courier New" w:hAnsi="Courier New" w:cs="Courier New" w:hint="default"/>
+      </w:rPr>
+    </w:lvl>
+    <w:lvl w:ilvl="5" w:tplc="08090005" w:tentative="1">
+      <w:start w:val="1"/>
+      <w:numFmt w:val="bullet"/>
+      <w:lvlText w:val=""/>
+      <w:lvlJc w:val="left"/>
+      <w:pPr>
+        <w:ind w:left="4320" w:hanging="360"/>
+      </w:pPr>
+      <w:rPr>
+        <w:rFonts w:ascii="Wingdings" w:hAnsi="Wingdings" w:hint="default"/>
+      </w:rPr>
+    </w:lvl>
+    <w:lvl w:ilvl="6" w:tplc="08090001" w:tentative="1">
+      <w:start w:val="1"/>
+      <w:numFmt w:val="bullet"/>
+      <w:lvlText w:val=""/>
+      <w:lvlJc w:val="left"/>
+      <w:pPr>
+        <w:ind w:left="5040" w:hanging="360"/>
+      </w:pPr>
+      <w:rPr>
+        <w:rFonts w:ascii="Symbol" w:hAnsi="Symbol" w:hint="default"/>
+      </w:rPr>
+    </w:lvl>
+    <w:lvl w:ilvl="7" w:tplc="08090003" w:tentative="1">
+      <w:start w:val="1"/>
+      <w:numFmt w:val="bullet"/>
+      <w:lvlText w:val="o"/>
+      <w:lvlJc w:val="left"/>
+      <w:pPr>
+        <w:ind w:left="5760" w:hanging="360"/>
+      </w:pPr>
+      <w:rPr>
+        <w:rFonts w:ascii="Courier New" w:hAnsi="Courier New" w:cs="Courier New" w:hint="default"/>
+      </w:rPr>
+    </w:lvl>
+    <w:lvl w:ilvl="8" w:tplc="08090005" w:tentative="1">
+      <w:start w:val="1"/>
+      <w:numFmt w:val="bullet"/>
+      <w:lvlText w:val=""/>
+      <w:lvlJc w:val="left"/>
+      <w:pPr>
+        <w:ind w:left="6480" w:hanging="360"/>
+      </w:pPr>
+      <w:rPr>
+        <w:rFonts w:ascii="Wingdings" w:hAnsi="Wingdings" w:hint="default"/>
+      </w:rPr>
+    </w:lvl>
+  </w:abstractNum>
   <w:num w:numId="1">
     <w:abstractNumId w:val="0"/>
+  </w:num>
+  <w:num w:numId="2">
+    <w:abstractNumId w:val="1"/>
   </w:num>
 </w:numbering>
 </file>
@@ -870,6 +3159,7 @@
   <w:style w:type="paragraph" w:default="1" w:styleId="Normal">
     <w:name w:val="Normal"/>
     <w:qFormat/>
+    <w:rsid w:val="00F939C2"/>
   </w:style>
   <w:style w:type="character" w:default="1" w:styleId="DefaultParagraphFont">
     <w:name w:val="Default Paragraph Font"/>
@@ -906,6 +3196,48 @@
     <w:pPr>
       <w:spacing w:after="0" w:line="240" w:lineRule="auto"/>
     </w:pPr>
+  </w:style>
+  <w:style w:type="table" w:styleId="TableGrid">
+    <w:name w:val="Table Grid"/>
+    <w:basedOn w:val="TableNormal"/>
+    <w:uiPriority w:val="39"/>
+    <w:rsid w:val="002440D7"/>
+    <w:pPr>
+      <w:spacing w:after="0" w:line="240" w:lineRule="auto"/>
+    </w:pPr>
+    <w:tblPr>
+      <w:tblBorders>
+        <w:top w:val="single" w:sz="4" w:space="0" w:color="auto"/>
+        <w:left w:val="single" w:sz="4" w:space="0" w:color="auto"/>
+        <w:bottom w:val="single" w:sz="4" w:space="0" w:color="auto"/>
+        <w:right w:val="single" w:sz="4" w:space="0" w:color="auto"/>
+        <w:insideH w:val="single" w:sz="4" w:space="0" w:color="auto"/>
+        <w:insideV w:val="single" w:sz="4" w:space="0" w:color="auto"/>
+      </w:tblBorders>
+    </w:tblPr>
+  </w:style>
+  <w:style w:type="character" w:styleId="Hyperlink">
+    <w:name w:val="Hyperlink"/>
+    <w:basedOn w:val="DefaultParagraphFont"/>
+    <w:uiPriority w:val="99"/>
+    <w:unhideWhenUsed/>
+    <w:rsid w:val="006128BD"/>
+    <w:rPr>
+      <w:color w:val="0563C1" w:themeColor="hyperlink"/>
+      <w:u w:val="single"/>
+    </w:rPr>
+  </w:style>
+  <w:style w:type="character" w:styleId="UnresolvedMention">
+    <w:name w:val="Unresolved Mention"/>
+    <w:basedOn w:val="DefaultParagraphFont"/>
+    <w:uiPriority w:val="99"/>
+    <w:semiHidden/>
+    <w:unhideWhenUsed/>
+    <w:rsid w:val="006128BD"/>
+    <w:rPr>
+      <w:color w:val="605E5C"/>
+      <w:shd w:val="clear" w:color="auto" w:fill="E1DFDD"/>
+    </w:rPr>
   </w:style>
 </w:styles>
 </file>

</xml_diff>

<commit_message>
added meeting 18 notes
</commit_message>
<xml_diff>
--- a/List of Ideas.docx
+++ b/List of Ideas.docx
@@ -2612,7 +2612,190 @@
         <w:t>How do the demographics of the annotators of toxicity datasets and their relationships to identity groups commonly targeted in toxic comments affect the bias present in toxic language classifiers?</w:t>
       </w:r>
     </w:p>
-    <w:p/>
+    <w:p>
+      <w:pPr>
+        <w:pStyle w:val="NoSpacing"/>
+        <w:numPr>
+          <w:ilvl w:val="0"/>
+          <w:numId w:val="3"/>
+        </w:numPr>
+        <w:rPr>
+          <w:rFonts w:ascii="Times New Roman" w:hAnsi="Times New Roman" w:cs="Times New Roman"/>
+          <w:sz w:val="24"/>
+          <w:szCs w:val="24"/>
+        </w:rPr>
+      </w:pPr>
+      <w:r>
+        <w:rPr>
+          <w:rFonts w:ascii="Times New Roman" w:hAnsi="Times New Roman" w:cs="Times New Roman"/>
+          <w:sz w:val="24"/>
+          <w:szCs w:val="24"/>
+        </w:rPr>
+        <w:t>In what ways do the differing perceptions of toxicity by annotators in distinct demographic groups affect the classification results of toxic language classifiers?</w:t>
+      </w:r>
+    </w:p>
+    <w:p>
+      <w:pPr>
+        <w:pStyle w:val="NoSpacing"/>
+        <w:numPr>
+          <w:ilvl w:val="0"/>
+          <w:numId w:val="3"/>
+        </w:numPr>
+        <w:rPr>
+          <w:rFonts w:ascii="Times New Roman" w:hAnsi="Times New Roman" w:cs="Times New Roman"/>
+          <w:sz w:val="24"/>
+          <w:szCs w:val="24"/>
+        </w:rPr>
+      </w:pPr>
+      <w:r>
+        <w:rPr>
+          <w:rFonts w:ascii="Times New Roman" w:hAnsi="Times New Roman" w:cs="Times New Roman"/>
+          <w:sz w:val="24"/>
+          <w:szCs w:val="24"/>
+        </w:rPr>
+        <w:t>What can be done to minimise the differences between the annotations of people in distinct demographic groups so that the annotations of toxic comments cannot be recognised as belonging to a particular group?</w:t>
+      </w:r>
+    </w:p>
+    <w:p>
+      <w:pPr>
+        <w:pStyle w:val="NoSpacing"/>
+        <w:rPr>
+          <w:rFonts w:ascii="Times New Roman" w:hAnsi="Times New Roman" w:cs="Times New Roman"/>
+          <w:sz w:val="24"/>
+          <w:szCs w:val="24"/>
+        </w:rPr>
+      </w:pPr>
+    </w:p>
+    <w:p>
+      <w:pPr>
+        <w:pStyle w:val="NoSpacing"/>
+        <w:rPr>
+          <w:rFonts w:ascii="Times New Roman" w:hAnsi="Times New Roman" w:cs="Times New Roman"/>
+          <w:sz w:val="24"/>
+          <w:szCs w:val="24"/>
+          <w:u w:val="single"/>
+        </w:rPr>
+      </w:pPr>
+      <w:r>
+        <w:rPr>
+          <w:rFonts w:ascii="Times New Roman" w:hAnsi="Times New Roman" w:cs="Times New Roman"/>
+          <w:sz w:val="24"/>
+          <w:szCs w:val="24"/>
+          <w:u w:val="single"/>
+        </w:rPr>
+        <w:t>Possible titles:</w:t>
+      </w:r>
+    </w:p>
+    <w:p>
+      <w:pPr>
+        <w:pStyle w:val="NoSpacing"/>
+        <w:numPr>
+          <w:ilvl w:val="0"/>
+          <w:numId w:val="4"/>
+        </w:numPr>
+        <w:rPr>
+          <w:rFonts w:ascii="Times New Roman" w:hAnsi="Times New Roman" w:cs="Times New Roman"/>
+          <w:sz w:val="24"/>
+          <w:szCs w:val="24"/>
+        </w:rPr>
+      </w:pPr>
+      <w:r>
+        <w:rPr>
+          <w:rFonts w:ascii="Times New Roman" w:hAnsi="Times New Roman" w:cs="Times New Roman"/>
+          <w:sz w:val="24"/>
+          <w:szCs w:val="24"/>
+        </w:rPr>
+        <w:t>Investigating how Annotator Gender affects Toxic Language Detection</w:t>
+      </w:r>
+    </w:p>
+    <w:p>
+      <w:pPr>
+        <w:pStyle w:val="NoSpacing"/>
+        <w:numPr>
+          <w:ilvl w:val="0"/>
+          <w:numId w:val="4"/>
+        </w:numPr>
+        <w:rPr>
+          <w:rFonts w:ascii="Times New Roman" w:hAnsi="Times New Roman" w:cs="Times New Roman"/>
+          <w:sz w:val="24"/>
+          <w:szCs w:val="24"/>
+        </w:rPr>
+      </w:pPr>
+      <w:r>
+        <w:rPr>
+          <w:rFonts w:ascii="Times New Roman" w:hAnsi="Times New Roman" w:cs="Times New Roman"/>
+          <w:sz w:val="24"/>
+          <w:szCs w:val="24"/>
+        </w:rPr>
+        <w:t>Gender Bias in Annotations: How differences in annotator gender affect toxic language classifications</w:t>
+      </w:r>
+    </w:p>
+    <w:p>
+      <w:pPr>
+        <w:pStyle w:val="NoSpacing"/>
+        <w:numPr>
+          <w:ilvl w:val="0"/>
+          <w:numId w:val="4"/>
+        </w:numPr>
+        <w:rPr>
+          <w:rFonts w:ascii="Times New Roman" w:hAnsi="Times New Roman" w:cs="Times New Roman"/>
+          <w:sz w:val="24"/>
+          <w:szCs w:val="24"/>
+        </w:rPr>
+      </w:pPr>
+      <w:r>
+        <w:rPr>
+          <w:rFonts w:ascii="Times New Roman" w:hAnsi="Times New Roman" w:cs="Times New Roman"/>
+          <w:sz w:val="24"/>
+          <w:szCs w:val="24"/>
+        </w:rPr>
+        <w:t>Investigating Gender Bias of Annotators in Toxic Language Detection</w:t>
+      </w:r>
+    </w:p>
+    <w:p>
+      <w:pPr>
+        <w:pStyle w:val="NoSpacing"/>
+        <w:numPr>
+          <w:ilvl w:val="0"/>
+          <w:numId w:val="4"/>
+        </w:numPr>
+        <w:rPr>
+          <w:rFonts w:ascii="Times New Roman" w:hAnsi="Times New Roman" w:cs="Times New Roman"/>
+          <w:sz w:val="24"/>
+          <w:szCs w:val="24"/>
+        </w:rPr>
+      </w:pPr>
+      <w:r>
+        <w:rPr>
+          <w:rFonts w:ascii="Times New Roman" w:hAnsi="Times New Roman" w:cs="Times New Roman"/>
+          <w:sz w:val="24"/>
+          <w:szCs w:val="24"/>
+        </w:rPr>
+        <w:t>Investigating the Impact of Annotator Gender on Bias in Toxic Language Detection Systems</w:t>
+      </w:r>
+    </w:p>
+    <w:p>
+      <w:pPr>
+        <w:pStyle w:val="NoSpacing"/>
+        <w:numPr>
+          <w:ilvl w:val="0"/>
+          <w:numId w:val="4"/>
+        </w:numPr>
+        <w:rPr>
+          <w:rFonts w:ascii="Times New Roman" w:hAnsi="Times New Roman" w:cs="Times New Roman"/>
+          <w:sz w:val="24"/>
+          <w:szCs w:val="24"/>
+        </w:rPr>
+      </w:pPr>
+      <w:r>
+        <w:rPr>
+          <w:rFonts w:ascii="Times New Roman" w:hAnsi="Times New Roman" w:cs="Times New Roman"/>
+          <w:sz w:val="24"/>
+          <w:szCs w:val="24"/>
+        </w:rPr>
+        <w:t>Investigating the Role of Annotator Gender on Bias in Toxic Language Detection Systems</w:t>
+      </w:r>
+    </w:p>
     <w:sectPr>
       <w:pgSz w:w="11906" w:h="16838"/>
       <w:pgMar w:top="1440" w:right="1440" w:bottom="1440" w:left="1440" w:header="708" w:footer="708" w:gutter="0"/>
@@ -2739,6 +2922,119 @@
     </w:lvl>
   </w:abstractNum>
   <w:abstractNum w:abstractNumId="1" w15:restartNumberingAfterBreak="0">
+    <w:nsid w:val="3C0417D2"/>
+    <w:multiLevelType w:val="hybridMultilevel"/>
+    <w:tmpl w:val="204C69B6"/>
+    <w:lvl w:ilvl="0" w:tplc="08090001">
+      <w:start w:val="1"/>
+      <w:numFmt w:val="bullet"/>
+      <w:lvlText w:val=""/>
+      <w:lvlJc w:val="left"/>
+      <w:pPr>
+        <w:ind w:left="720" w:hanging="360"/>
+      </w:pPr>
+      <w:rPr>
+        <w:rFonts w:ascii="Symbol" w:hAnsi="Symbol" w:hint="default"/>
+      </w:rPr>
+    </w:lvl>
+    <w:lvl w:ilvl="1" w:tplc="08090003" w:tentative="1">
+      <w:start w:val="1"/>
+      <w:numFmt w:val="bullet"/>
+      <w:lvlText w:val="o"/>
+      <w:lvlJc w:val="left"/>
+      <w:pPr>
+        <w:ind w:left="1440" w:hanging="360"/>
+      </w:pPr>
+      <w:rPr>
+        <w:rFonts w:ascii="Courier New" w:hAnsi="Courier New" w:cs="Courier New" w:hint="default"/>
+      </w:rPr>
+    </w:lvl>
+    <w:lvl w:ilvl="2" w:tplc="08090005" w:tentative="1">
+      <w:start w:val="1"/>
+      <w:numFmt w:val="bullet"/>
+      <w:lvlText w:val=""/>
+      <w:lvlJc w:val="left"/>
+      <w:pPr>
+        <w:ind w:left="2160" w:hanging="360"/>
+      </w:pPr>
+      <w:rPr>
+        <w:rFonts w:ascii="Wingdings" w:hAnsi="Wingdings" w:hint="default"/>
+      </w:rPr>
+    </w:lvl>
+    <w:lvl w:ilvl="3" w:tplc="08090001" w:tentative="1">
+      <w:start w:val="1"/>
+      <w:numFmt w:val="bullet"/>
+      <w:lvlText w:val=""/>
+      <w:lvlJc w:val="left"/>
+      <w:pPr>
+        <w:ind w:left="2880" w:hanging="360"/>
+      </w:pPr>
+      <w:rPr>
+        <w:rFonts w:ascii="Symbol" w:hAnsi="Symbol" w:hint="default"/>
+      </w:rPr>
+    </w:lvl>
+    <w:lvl w:ilvl="4" w:tplc="08090003" w:tentative="1">
+      <w:start w:val="1"/>
+      <w:numFmt w:val="bullet"/>
+      <w:lvlText w:val="o"/>
+      <w:lvlJc w:val="left"/>
+      <w:pPr>
+        <w:ind w:left="3600" w:hanging="360"/>
+      </w:pPr>
+      <w:rPr>
+        <w:rFonts w:ascii="Courier New" w:hAnsi="Courier New" w:cs="Courier New" w:hint="default"/>
+      </w:rPr>
+    </w:lvl>
+    <w:lvl w:ilvl="5" w:tplc="08090005" w:tentative="1">
+      <w:start w:val="1"/>
+      <w:numFmt w:val="bullet"/>
+      <w:lvlText w:val=""/>
+      <w:lvlJc w:val="left"/>
+      <w:pPr>
+        <w:ind w:left="4320" w:hanging="360"/>
+      </w:pPr>
+      <w:rPr>
+        <w:rFonts w:ascii="Wingdings" w:hAnsi="Wingdings" w:hint="default"/>
+      </w:rPr>
+    </w:lvl>
+    <w:lvl w:ilvl="6" w:tplc="08090001" w:tentative="1">
+      <w:start w:val="1"/>
+      <w:numFmt w:val="bullet"/>
+      <w:lvlText w:val=""/>
+      <w:lvlJc w:val="left"/>
+      <w:pPr>
+        <w:ind w:left="5040" w:hanging="360"/>
+      </w:pPr>
+      <w:rPr>
+        <w:rFonts w:ascii="Symbol" w:hAnsi="Symbol" w:hint="default"/>
+      </w:rPr>
+    </w:lvl>
+    <w:lvl w:ilvl="7" w:tplc="08090003" w:tentative="1">
+      <w:start w:val="1"/>
+      <w:numFmt w:val="bullet"/>
+      <w:lvlText w:val="o"/>
+      <w:lvlJc w:val="left"/>
+      <w:pPr>
+        <w:ind w:left="5760" w:hanging="360"/>
+      </w:pPr>
+      <w:rPr>
+        <w:rFonts w:ascii="Courier New" w:hAnsi="Courier New" w:cs="Courier New" w:hint="default"/>
+      </w:rPr>
+    </w:lvl>
+    <w:lvl w:ilvl="8" w:tplc="08090005" w:tentative="1">
+      <w:start w:val="1"/>
+      <w:numFmt w:val="bullet"/>
+      <w:lvlText w:val=""/>
+      <w:lvlJc w:val="left"/>
+      <w:pPr>
+        <w:ind w:left="6480" w:hanging="360"/>
+      </w:pPr>
+      <w:rPr>
+        <w:rFonts w:ascii="Wingdings" w:hAnsi="Wingdings" w:hint="default"/>
+      </w:rPr>
+    </w:lvl>
+  </w:abstractNum>
+  <w:abstractNum w:abstractNumId="2" w15:restartNumberingAfterBreak="0">
     <w:nsid w:val="52DC0176"/>
     <w:multiLevelType w:val="hybridMultilevel"/>
     <w:tmpl w:val="71B49E12"/>
@@ -2853,7 +3149,7 @@
       </w:rPr>
     </w:lvl>
   </w:abstractNum>
-  <w:abstractNum w:abstractNumId="2" w15:restartNumberingAfterBreak="0">
+  <w:abstractNum w:abstractNumId="3" w15:restartNumberingAfterBreak="0">
     <w:nsid w:val="6BD52308"/>
     <w:multiLevelType w:val="hybridMultilevel"/>
     <w:tmpl w:val="2D7EC56A"/>
@@ -2972,9 +3268,12 @@
     <w:abstractNumId w:val="0"/>
   </w:num>
   <w:num w:numId="2">
+    <w:abstractNumId w:val="3"/>
+  </w:num>
+  <w:num w:numId="3">
     <w:abstractNumId w:val="2"/>
   </w:num>
-  <w:num w:numId="3">
+  <w:num w:numId="4">
     <w:abstractNumId w:val="1"/>
   </w:num>
 </w:numbering>

</xml_diff>